<commit_message>
Se agrega introducción, objetivos y situacion problematica a la presentacion
</commit_message>
<xml_diff>
--- a/DescripcionTablas+HubertFerrer.docx
+++ b/DescripcionTablas+HubertFerrer.docx
@@ -11,6 +11,569 @@
         <w:t>Descripción de tablas</w:t>
       </w:r>
     </w:p>
+    <w:p/>
+    <w:p>
+      <w:pPr>
+        <w:pStyle w:val="Ttulo2"/>
+      </w:pPr>
+      <w:r>
+        <w:t>País</w:t>
+      </w:r>
+    </w:p>
+    <w:p>
+      <w:r>
+        <w:t xml:space="preserve">Esta tabla esta creada para </w:t>
+      </w:r>
+      <w:r>
+        <w:t>indicar el país de las partes interesadas (cliente, proveedor, etc.)</w:t>
+      </w:r>
+    </w:p>
+    <w:tbl>
+      <w:tblPr>
+        <w:tblStyle w:val="Tabladecuadrcula4-nfasis5"/>
+        <w:tblW w:w="0" w:type="auto"/>
+        <w:tblLook w:val="04A0" w:firstRow="1" w:lastRow="0" w:firstColumn="1" w:lastColumn="0" w:noHBand="0" w:noVBand="1"/>
+      </w:tblPr>
+      <w:tblGrid>
+        <w:gridCol w:w="1980"/>
+        <w:gridCol w:w="1626"/>
+        <w:gridCol w:w="1803"/>
+        <w:gridCol w:w="1803"/>
+        <w:gridCol w:w="1804"/>
+      </w:tblGrid>
+      <w:tr>
+        <w:trPr>
+          <w:cnfStyle w:val="100000000000" w:firstRow="1" w:lastRow="0" w:firstColumn="0" w:lastColumn="0" w:oddVBand="0" w:evenVBand="0" w:oddHBand="0" w:evenHBand="0" w:firstRowFirstColumn="0" w:firstRowLastColumn="0" w:lastRowFirstColumn="0" w:lastRowLastColumn="0"/>
+        </w:trPr>
+        <w:tc>
+          <w:tcPr>
+            <w:cnfStyle w:val="001000000000" w:firstRow="0" w:lastRow="0" w:firstColumn="1" w:lastColumn="0" w:oddVBand="0" w:evenVBand="0" w:oddHBand="0" w:evenHBand="0" w:firstRowFirstColumn="0" w:firstRowLastColumn="0" w:lastRowFirstColumn="0" w:lastRowLastColumn="0"/>
+            <w:tcW w:w="1980" w:type="dxa"/>
+          </w:tcPr>
+          <w:p>
+            <w:pPr>
+              <w:jc w:val="center"/>
+              <w:rPr>
+                <w:b w:val="0"/>
+              </w:rPr>
+            </w:pPr>
+            <w:r>
+              <w:t>Nombre del campo</w:t>
+            </w:r>
+          </w:p>
+        </w:tc>
+        <w:tc>
+          <w:tcPr>
+            <w:tcW w:w="1626" w:type="dxa"/>
+          </w:tcPr>
+          <w:p>
+            <w:pPr>
+              <w:cnfStyle w:val="100000000000" w:firstRow="1" w:lastRow="0" w:firstColumn="0" w:lastColumn="0" w:oddVBand="0" w:evenVBand="0" w:oddHBand="0" w:evenHBand="0" w:firstRowFirstColumn="0" w:firstRowLastColumn="0" w:lastRowFirstColumn="0" w:lastRowLastColumn="0"/>
+              <w:rPr>
+                <w:b w:val="0"/>
+              </w:rPr>
+            </w:pPr>
+            <w:r>
+              <w:t>Descripción</w:t>
+            </w:r>
+          </w:p>
+        </w:tc>
+        <w:tc>
+          <w:tcPr>
+            <w:tcW w:w="1803" w:type="dxa"/>
+          </w:tcPr>
+          <w:p>
+            <w:pPr>
+              <w:cnfStyle w:val="100000000000" w:firstRow="1" w:lastRow="0" w:firstColumn="0" w:lastColumn="0" w:oddVBand="0" w:evenVBand="0" w:oddHBand="0" w:evenHBand="0" w:firstRowFirstColumn="0" w:firstRowLastColumn="0" w:lastRowFirstColumn="0" w:lastRowLastColumn="0"/>
+              <w:rPr>
+                <w:b w:val="0"/>
+              </w:rPr>
+            </w:pPr>
+            <w:r>
+              <w:t>Tipo de dato</w:t>
+            </w:r>
+          </w:p>
+        </w:tc>
+        <w:tc>
+          <w:tcPr>
+            <w:tcW w:w="1803" w:type="dxa"/>
+          </w:tcPr>
+          <w:p>
+            <w:pPr>
+              <w:cnfStyle w:val="100000000000" w:firstRow="1" w:lastRow="0" w:firstColumn="0" w:lastColumn="0" w:oddVBand="0" w:evenVBand="0" w:oddHBand="0" w:evenHBand="0" w:firstRowFirstColumn="0" w:firstRowLastColumn="0" w:lastRowFirstColumn="0" w:lastRowLastColumn="0"/>
+              <w:rPr>
+                <w:b w:val="0"/>
+              </w:rPr>
+            </w:pPr>
+            <w:r>
+              <w:t>Longitud</w:t>
+            </w:r>
+          </w:p>
+        </w:tc>
+        <w:tc>
+          <w:tcPr>
+            <w:tcW w:w="1804" w:type="dxa"/>
+          </w:tcPr>
+          <w:p>
+            <w:pPr>
+              <w:cnfStyle w:val="100000000000" w:firstRow="1" w:lastRow="0" w:firstColumn="0" w:lastColumn="0" w:oddVBand="0" w:evenVBand="0" w:oddHBand="0" w:evenHBand="0" w:firstRowFirstColumn="0" w:firstRowLastColumn="0" w:lastRowFirstColumn="0" w:lastRowLastColumn="0"/>
+              <w:rPr>
+                <w:b w:val="0"/>
+              </w:rPr>
+            </w:pPr>
+            <w:r>
+              <w:t>Descripción llave</w:t>
+            </w:r>
+          </w:p>
+        </w:tc>
+      </w:tr>
+      <w:tr>
+        <w:trPr>
+          <w:cnfStyle w:val="000000100000" w:firstRow="0" w:lastRow="0" w:firstColumn="0" w:lastColumn="0" w:oddVBand="0" w:evenVBand="0" w:oddHBand="1" w:evenHBand="0" w:firstRowFirstColumn="0" w:firstRowLastColumn="0" w:lastRowFirstColumn="0" w:lastRowLastColumn="0"/>
+        </w:trPr>
+        <w:tc>
+          <w:tcPr>
+            <w:cnfStyle w:val="001000000000" w:firstRow="0" w:lastRow="0" w:firstColumn="1" w:lastColumn="0" w:oddVBand="0" w:evenVBand="0" w:oddHBand="0" w:evenHBand="0" w:firstRowFirstColumn="0" w:firstRowLastColumn="0" w:lastRowFirstColumn="0" w:lastRowLastColumn="0"/>
+            <w:tcW w:w="1980" w:type="dxa"/>
+          </w:tcPr>
+          <w:p>
+            <w:r>
+              <w:t>idPais</w:t>
+            </w:r>
+          </w:p>
+        </w:tc>
+        <w:tc>
+          <w:tcPr>
+            <w:tcW w:w="1626" w:type="dxa"/>
+          </w:tcPr>
+          <w:p>
+            <w:pPr>
+              <w:cnfStyle w:val="000000100000" w:firstRow="0" w:lastRow="0" w:firstColumn="0" w:lastColumn="0" w:oddVBand="0" w:evenVBand="0" w:oddHBand="1" w:evenHBand="0" w:firstRowFirstColumn="0" w:firstRowLastColumn="0" w:lastRowFirstColumn="0" w:lastRowLastColumn="0"/>
+            </w:pPr>
+            <w:r>
+              <w:t>Id creado para el país en la BD</w:t>
+            </w:r>
+          </w:p>
+        </w:tc>
+        <w:tc>
+          <w:tcPr>
+            <w:tcW w:w="1803" w:type="dxa"/>
+          </w:tcPr>
+          <w:p>
+            <w:pPr>
+              <w:cnfStyle w:val="000000100000" w:firstRow="0" w:lastRow="0" w:firstColumn="0" w:lastColumn="0" w:oddVBand="0" w:evenVBand="0" w:oddHBand="1" w:evenHBand="0" w:firstRowFirstColumn="0" w:firstRowLastColumn="0" w:lastRowFirstColumn="0" w:lastRowLastColumn="0"/>
+            </w:pPr>
+            <w:r>
+              <w:t>Int</w:t>
+            </w:r>
+          </w:p>
+        </w:tc>
+        <w:tc>
+          <w:tcPr>
+            <w:tcW w:w="1803" w:type="dxa"/>
+          </w:tcPr>
+          <w:p>
+            <w:pPr>
+              <w:cnfStyle w:val="000000100000" w:firstRow="0" w:lastRow="0" w:firstColumn="0" w:lastColumn="0" w:oddVBand="0" w:evenVBand="0" w:oddHBand="1" w:evenHBand="0" w:firstRowFirstColumn="0" w:firstRowLastColumn="0" w:lastRowFirstColumn="0" w:lastRowLastColumn="0"/>
+            </w:pPr>
+          </w:p>
+        </w:tc>
+        <w:tc>
+          <w:tcPr>
+            <w:tcW w:w="1804" w:type="dxa"/>
+          </w:tcPr>
+          <w:p>
+            <w:pPr>
+              <w:cnfStyle w:val="000000100000" w:firstRow="0" w:lastRow="0" w:firstColumn="0" w:lastColumn="0" w:oddVBand="0" w:evenVBand="0" w:oddHBand="1" w:evenHBand="0" w:firstRowFirstColumn="0" w:firstRowLastColumn="0" w:lastRowFirstColumn="0" w:lastRowLastColumn="0"/>
+            </w:pPr>
+            <w:r>
+              <w:t>PK</w:t>
+            </w:r>
+          </w:p>
+        </w:tc>
+      </w:tr>
+      <w:tr>
+        <w:trPr>
+          <w:trHeight w:val="338"/>
+        </w:trPr>
+        <w:tc>
+          <w:tcPr>
+            <w:cnfStyle w:val="001000000000" w:firstRow="0" w:lastRow="0" w:firstColumn="1" w:lastColumn="0" w:oddVBand="0" w:evenVBand="0" w:oddHBand="0" w:evenHBand="0" w:firstRowFirstColumn="0" w:firstRowLastColumn="0" w:lastRowFirstColumn="0" w:lastRowLastColumn="0"/>
+            <w:tcW w:w="1980" w:type="dxa"/>
+          </w:tcPr>
+          <w:p>
+            <w:r>
+              <w:t>NombrePais</w:t>
+            </w:r>
+          </w:p>
+        </w:tc>
+        <w:tc>
+          <w:tcPr>
+            <w:tcW w:w="1626" w:type="dxa"/>
+          </w:tcPr>
+          <w:p>
+            <w:pPr>
+              <w:cnfStyle w:val="000000000000" w:firstRow="0" w:lastRow="0" w:firstColumn="0" w:lastColumn="0" w:oddVBand="0" w:evenVBand="0" w:oddHBand="0" w:evenHBand="0" w:firstRowFirstColumn="0" w:firstRowLastColumn="0" w:lastRowFirstColumn="0" w:lastRowLastColumn="0"/>
+            </w:pPr>
+            <w:r>
+              <w:t>Nombre que identifica al país</w:t>
+            </w:r>
+          </w:p>
+        </w:tc>
+        <w:tc>
+          <w:tcPr>
+            <w:tcW w:w="1803" w:type="dxa"/>
+          </w:tcPr>
+          <w:p>
+            <w:pPr>
+              <w:cnfStyle w:val="000000000000" w:firstRow="0" w:lastRow="0" w:firstColumn="0" w:lastColumn="0" w:oddVBand="0" w:evenVBand="0" w:oddHBand="0" w:evenHBand="0" w:firstRowFirstColumn="0" w:firstRowLastColumn="0" w:lastRowFirstColumn="0" w:lastRowLastColumn="0"/>
+            </w:pPr>
+            <w:r>
+              <w:t>Varchar(50)</w:t>
+            </w:r>
+          </w:p>
+        </w:tc>
+        <w:tc>
+          <w:tcPr>
+            <w:tcW w:w="1803" w:type="dxa"/>
+          </w:tcPr>
+          <w:p>
+            <w:pPr>
+              <w:cnfStyle w:val="000000000000" w:firstRow="0" w:lastRow="0" w:firstColumn="0" w:lastColumn="0" w:oddVBand="0" w:evenVBand="0" w:oddHBand="0" w:evenHBand="0" w:firstRowFirstColumn="0" w:firstRowLastColumn="0" w:lastRowFirstColumn="0" w:lastRowLastColumn="0"/>
+            </w:pPr>
+          </w:p>
+        </w:tc>
+        <w:tc>
+          <w:tcPr>
+            <w:tcW w:w="1804" w:type="dxa"/>
+          </w:tcPr>
+          <w:p>
+            <w:pPr>
+              <w:cnfStyle w:val="000000000000" w:firstRow="0" w:lastRow="0" w:firstColumn="0" w:lastColumn="0" w:oddVBand="0" w:evenVBand="0" w:oddHBand="0" w:evenHBand="0" w:firstRowFirstColumn="0" w:firstRowLastColumn="0" w:lastRowFirstColumn="0" w:lastRowLastColumn="0"/>
+            </w:pPr>
+          </w:p>
+        </w:tc>
+      </w:tr>
+    </w:tbl>
+    <w:p/>
+    <w:p>
+      <w:pPr>
+        <w:pStyle w:val="Ttulo2"/>
+      </w:pPr>
+      <w:r>
+        <w:t>Ciudad</w:t>
+      </w:r>
+    </w:p>
+    <w:p>
+      <w:r>
+        <w:t xml:space="preserve">Esta tabla esta creada para </w:t>
+      </w:r>
+      <w:r>
+        <w:t xml:space="preserve">indicar la ciudad </w:t>
+      </w:r>
+      <w:r>
+        <w:t>de las partes interesadas (cliente, proveedor, etc.)</w:t>
+      </w:r>
+    </w:p>
+    <w:tbl>
+      <w:tblPr>
+        <w:tblStyle w:val="Tabladecuadrcula4-nfasis5"/>
+        <w:tblW w:w="0" w:type="auto"/>
+        <w:tblLook w:val="04A0" w:firstRow="1" w:lastRow="0" w:firstColumn="1" w:lastColumn="0" w:noHBand="0" w:noVBand="1"/>
+      </w:tblPr>
+      <w:tblGrid>
+        <w:gridCol w:w="1980"/>
+        <w:gridCol w:w="1626"/>
+        <w:gridCol w:w="1803"/>
+        <w:gridCol w:w="1803"/>
+        <w:gridCol w:w="1804"/>
+      </w:tblGrid>
+      <w:tr>
+        <w:trPr>
+          <w:cnfStyle w:val="100000000000" w:firstRow="1" w:lastRow="0" w:firstColumn="0" w:lastColumn="0" w:oddVBand="0" w:evenVBand="0" w:oddHBand="0" w:evenHBand="0" w:firstRowFirstColumn="0" w:firstRowLastColumn="0" w:lastRowFirstColumn="0" w:lastRowLastColumn="0"/>
+        </w:trPr>
+        <w:tc>
+          <w:tcPr>
+            <w:cnfStyle w:val="001000000000" w:firstRow="0" w:lastRow="0" w:firstColumn="1" w:lastColumn="0" w:oddVBand="0" w:evenVBand="0" w:oddHBand="0" w:evenHBand="0" w:firstRowFirstColumn="0" w:firstRowLastColumn="0" w:lastRowFirstColumn="0" w:lastRowLastColumn="0"/>
+            <w:tcW w:w="1980" w:type="dxa"/>
+          </w:tcPr>
+          <w:p>
+            <w:pPr>
+              <w:jc w:val="center"/>
+              <w:rPr>
+                <w:b w:val="0"/>
+              </w:rPr>
+            </w:pPr>
+            <w:r>
+              <w:t>Nombre del campo</w:t>
+            </w:r>
+          </w:p>
+        </w:tc>
+        <w:tc>
+          <w:tcPr>
+            <w:tcW w:w="1626" w:type="dxa"/>
+          </w:tcPr>
+          <w:p>
+            <w:pPr>
+              <w:cnfStyle w:val="100000000000" w:firstRow="1" w:lastRow="0" w:firstColumn="0" w:lastColumn="0" w:oddVBand="0" w:evenVBand="0" w:oddHBand="0" w:evenHBand="0" w:firstRowFirstColumn="0" w:firstRowLastColumn="0" w:lastRowFirstColumn="0" w:lastRowLastColumn="0"/>
+              <w:rPr>
+                <w:b w:val="0"/>
+              </w:rPr>
+            </w:pPr>
+            <w:r>
+              <w:t>Descripción</w:t>
+            </w:r>
+          </w:p>
+        </w:tc>
+        <w:tc>
+          <w:tcPr>
+            <w:tcW w:w="1803" w:type="dxa"/>
+          </w:tcPr>
+          <w:p>
+            <w:pPr>
+              <w:cnfStyle w:val="100000000000" w:firstRow="1" w:lastRow="0" w:firstColumn="0" w:lastColumn="0" w:oddVBand="0" w:evenVBand="0" w:oddHBand="0" w:evenHBand="0" w:firstRowFirstColumn="0" w:firstRowLastColumn="0" w:lastRowFirstColumn="0" w:lastRowLastColumn="0"/>
+              <w:rPr>
+                <w:b w:val="0"/>
+              </w:rPr>
+            </w:pPr>
+            <w:r>
+              <w:t>Tipo de dato</w:t>
+            </w:r>
+          </w:p>
+        </w:tc>
+        <w:tc>
+          <w:tcPr>
+            <w:tcW w:w="1803" w:type="dxa"/>
+          </w:tcPr>
+          <w:p>
+            <w:pPr>
+              <w:cnfStyle w:val="100000000000" w:firstRow="1" w:lastRow="0" w:firstColumn="0" w:lastColumn="0" w:oddVBand="0" w:evenVBand="0" w:oddHBand="0" w:evenHBand="0" w:firstRowFirstColumn="0" w:firstRowLastColumn="0" w:lastRowFirstColumn="0" w:lastRowLastColumn="0"/>
+              <w:rPr>
+                <w:b w:val="0"/>
+              </w:rPr>
+            </w:pPr>
+            <w:r>
+              <w:t>Longitud</w:t>
+            </w:r>
+          </w:p>
+        </w:tc>
+        <w:tc>
+          <w:tcPr>
+            <w:tcW w:w="1804" w:type="dxa"/>
+          </w:tcPr>
+          <w:p>
+            <w:pPr>
+              <w:cnfStyle w:val="100000000000" w:firstRow="1" w:lastRow="0" w:firstColumn="0" w:lastColumn="0" w:oddVBand="0" w:evenVBand="0" w:oddHBand="0" w:evenHBand="0" w:firstRowFirstColumn="0" w:firstRowLastColumn="0" w:lastRowFirstColumn="0" w:lastRowLastColumn="0"/>
+              <w:rPr>
+                <w:b w:val="0"/>
+              </w:rPr>
+            </w:pPr>
+            <w:r>
+              <w:t>Descripción llave</w:t>
+            </w:r>
+          </w:p>
+        </w:tc>
+      </w:tr>
+      <w:tr>
+        <w:trPr>
+          <w:cnfStyle w:val="000000100000" w:firstRow="0" w:lastRow="0" w:firstColumn="0" w:lastColumn="0" w:oddVBand="0" w:evenVBand="0" w:oddHBand="1" w:evenHBand="0" w:firstRowFirstColumn="0" w:firstRowLastColumn="0" w:lastRowFirstColumn="0" w:lastRowLastColumn="0"/>
+        </w:trPr>
+        <w:tc>
+          <w:tcPr>
+            <w:cnfStyle w:val="001000000000" w:firstRow="0" w:lastRow="0" w:firstColumn="1" w:lastColumn="0" w:oddVBand="0" w:evenVBand="0" w:oddHBand="0" w:evenHBand="0" w:firstRowFirstColumn="0" w:firstRowLastColumn="0" w:lastRowFirstColumn="0" w:lastRowLastColumn="0"/>
+            <w:tcW w:w="1980" w:type="dxa"/>
+          </w:tcPr>
+          <w:p>
+            <w:r>
+              <w:t>idCiudad</w:t>
+            </w:r>
+          </w:p>
+        </w:tc>
+        <w:tc>
+          <w:tcPr>
+            <w:tcW w:w="1626" w:type="dxa"/>
+          </w:tcPr>
+          <w:p>
+            <w:pPr>
+              <w:cnfStyle w:val="000000100000" w:firstRow="0" w:lastRow="0" w:firstColumn="0" w:lastColumn="0" w:oddVBand="0" w:evenVBand="0" w:oddHBand="1" w:evenHBand="0" w:firstRowFirstColumn="0" w:firstRowLastColumn="0" w:lastRowFirstColumn="0" w:lastRowLastColumn="0"/>
+            </w:pPr>
+            <w:r>
+              <w:t>Id creado para la ciudad en la BD</w:t>
+            </w:r>
+          </w:p>
+        </w:tc>
+        <w:tc>
+          <w:tcPr>
+            <w:tcW w:w="1803" w:type="dxa"/>
+          </w:tcPr>
+          <w:p>
+            <w:pPr>
+              <w:cnfStyle w:val="000000100000" w:firstRow="0" w:lastRow="0" w:firstColumn="0" w:lastColumn="0" w:oddVBand="0" w:evenVBand="0" w:oddHBand="1" w:evenHBand="0" w:firstRowFirstColumn="0" w:firstRowLastColumn="0" w:lastRowFirstColumn="0" w:lastRowLastColumn="0"/>
+            </w:pPr>
+            <w:r>
+              <w:t>Int</w:t>
+            </w:r>
+          </w:p>
+        </w:tc>
+        <w:tc>
+          <w:tcPr>
+            <w:tcW w:w="1803" w:type="dxa"/>
+          </w:tcPr>
+          <w:p>
+            <w:pPr>
+              <w:cnfStyle w:val="000000100000" w:firstRow="0" w:lastRow="0" w:firstColumn="0" w:lastColumn="0" w:oddVBand="0" w:evenVBand="0" w:oddHBand="1" w:evenHBand="0" w:firstRowFirstColumn="0" w:firstRowLastColumn="0" w:lastRowFirstColumn="0" w:lastRowLastColumn="0"/>
+            </w:pPr>
+          </w:p>
+        </w:tc>
+        <w:tc>
+          <w:tcPr>
+            <w:tcW w:w="1804" w:type="dxa"/>
+          </w:tcPr>
+          <w:p>
+            <w:pPr>
+              <w:cnfStyle w:val="000000100000" w:firstRow="0" w:lastRow="0" w:firstColumn="0" w:lastColumn="0" w:oddVBand="0" w:evenVBand="0" w:oddHBand="1" w:evenHBand="0" w:firstRowFirstColumn="0" w:firstRowLastColumn="0" w:lastRowFirstColumn="0" w:lastRowLastColumn="0"/>
+            </w:pPr>
+            <w:r>
+              <w:t>PK</w:t>
+            </w:r>
+          </w:p>
+        </w:tc>
+      </w:tr>
+      <w:tr>
+        <w:trPr>
+          <w:trHeight w:val="338"/>
+        </w:trPr>
+        <w:tc>
+          <w:tcPr>
+            <w:cnfStyle w:val="001000000000" w:firstRow="0" w:lastRow="0" w:firstColumn="1" w:lastColumn="0" w:oddVBand="0" w:evenVBand="0" w:oddHBand="0" w:evenHBand="0" w:firstRowFirstColumn="0" w:firstRowLastColumn="0" w:lastRowFirstColumn="0" w:lastRowLastColumn="0"/>
+            <w:tcW w:w="1980" w:type="dxa"/>
+          </w:tcPr>
+          <w:p>
+            <w:r>
+              <w:t>NombreCiudad</w:t>
+            </w:r>
+          </w:p>
+        </w:tc>
+        <w:tc>
+          <w:tcPr>
+            <w:tcW w:w="1626" w:type="dxa"/>
+          </w:tcPr>
+          <w:p>
+            <w:pPr>
+              <w:cnfStyle w:val="000000000000" w:firstRow="0" w:lastRow="0" w:firstColumn="0" w:lastColumn="0" w:oddVBand="0" w:evenVBand="0" w:oddHBand="0" w:evenHBand="0" w:firstRowFirstColumn="0" w:firstRowLastColumn="0" w:lastRowFirstColumn="0" w:lastRowLastColumn="0"/>
+            </w:pPr>
+            <w:r>
+              <w:t xml:space="preserve">Nombre que identifica </w:t>
+            </w:r>
+            <w:r>
+              <w:t>a la ciudad</w:t>
+            </w:r>
+          </w:p>
+        </w:tc>
+        <w:tc>
+          <w:tcPr>
+            <w:tcW w:w="1803" w:type="dxa"/>
+          </w:tcPr>
+          <w:p>
+            <w:pPr>
+              <w:cnfStyle w:val="000000000000" w:firstRow="0" w:lastRow="0" w:firstColumn="0" w:lastColumn="0" w:oddVBand="0" w:evenVBand="0" w:oddHBand="0" w:evenHBand="0" w:firstRowFirstColumn="0" w:firstRowLastColumn="0" w:lastRowFirstColumn="0" w:lastRowLastColumn="0"/>
+            </w:pPr>
+            <w:r>
+              <w:t>Varchar(50)</w:t>
+            </w:r>
+          </w:p>
+        </w:tc>
+        <w:tc>
+          <w:tcPr>
+            <w:tcW w:w="1803" w:type="dxa"/>
+          </w:tcPr>
+          <w:p>
+            <w:pPr>
+              <w:cnfStyle w:val="000000000000" w:firstRow="0" w:lastRow="0" w:firstColumn="0" w:lastColumn="0" w:oddVBand="0" w:evenVBand="0" w:oddHBand="0" w:evenHBand="0" w:firstRowFirstColumn="0" w:firstRowLastColumn="0" w:lastRowFirstColumn="0" w:lastRowLastColumn="0"/>
+            </w:pPr>
+          </w:p>
+        </w:tc>
+        <w:tc>
+          <w:tcPr>
+            <w:tcW w:w="1804" w:type="dxa"/>
+          </w:tcPr>
+          <w:p>
+            <w:pPr>
+              <w:cnfStyle w:val="000000000000" w:firstRow="0" w:lastRow="0" w:firstColumn="0" w:lastColumn="0" w:oddVBand="0" w:evenVBand="0" w:oddHBand="0" w:evenHBand="0" w:firstRowFirstColumn="0" w:firstRowLastColumn="0" w:lastRowFirstColumn="0" w:lastRowLastColumn="0"/>
+            </w:pPr>
+          </w:p>
+        </w:tc>
+      </w:tr>
+      <w:tr>
+        <w:trPr>
+          <w:cnfStyle w:val="000000100000" w:firstRow="0" w:lastRow="0" w:firstColumn="0" w:lastColumn="0" w:oddVBand="0" w:evenVBand="0" w:oddHBand="1" w:evenHBand="0" w:firstRowFirstColumn="0" w:firstRowLastColumn="0" w:lastRowFirstColumn="0" w:lastRowLastColumn="0"/>
+          <w:trHeight w:val="338"/>
+        </w:trPr>
+        <w:tc>
+          <w:tcPr>
+            <w:cnfStyle w:val="001000000000" w:firstRow="0" w:lastRow="0" w:firstColumn="1" w:lastColumn="0" w:oddVBand="0" w:evenVBand="0" w:oddHBand="0" w:evenHBand="0" w:firstRowFirstColumn="0" w:firstRowLastColumn="0" w:lastRowFirstColumn="0" w:lastRowLastColumn="0"/>
+            <w:tcW w:w="1980" w:type="dxa"/>
+          </w:tcPr>
+          <w:p>
+            <w:r>
+              <w:t>idPais</w:t>
+            </w:r>
+          </w:p>
+        </w:tc>
+        <w:tc>
+          <w:tcPr>
+            <w:tcW w:w="1626" w:type="dxa"/>
+          </w:tcPr>
+          <w:p>
+            <w:pPr>
+              <w:cnfStyle w:val="000000100000" w:firstRow="0" w:lastRow="0" w:firstColumn="0" w:lastColumn="0" w:oddVBand="0" w:evenVBand="0" w:oddHBand="1" w:evenHBand="0" w:firstRowFirstColumn="0" w:firstRowLastColumn="0" w:lastRowFirstColumn="0" w:lastRowLastColumn="0"/>
+            </w:pPr>
+            <w:r>
+              <w:t>Id creado para el país en la BD</w:t>
+            </w:r>
+          </w:p>
+        </w:tc>
+        <w:tc>
+          <w:tcPr>
+            <w:tcW w:w="1803" w:type="dxa"/>
+          </w:tcPr>
+          <w:p>
+            <w:pPr>
+              <w:cnfStyle w:val="000000100000" w:firstRow="0" w:lastRow="0" w:firstColumn="0" w:lastColumn="0" w:oddVBand="0" w:evenVBand="0" w:oddHBand="1" w:evenHBand="0" w:firstRowFirstColumn="0" w:firstRowLastColumn="0" w:lastRowFirstColumn="0" w:lastRowLastColumn="0"/>
+            </w:pPr>
+            <w:r>
+              <w:t>Int</w:t>
+            </w:r>
+          </w:p>
+        </w:tc>
+        <w:tc>
+          <w:tcPr>
+            <w:tcW w:w="1803" w:type="dxa"/>
+          </w:tcPr>
+          <w:p>
+            <w:pPr>
+              <w:cnfStyle w:val="000000100000" w:firstRow="0" w:lastRow="0" w:firstColumn="0" w:lastColumn="0" w:oddVBand="0" w:evenVBand="0" w:oddHBand="1" w:evenHBand="0" w:firstRowFirstColumn="0" w:firstRowLastColumn="0" w:lastRowFirstColumn="0" w:lastRowLastColumn="0"/>
+            </w:pPr>
+          </w:p>
+        </w:tc>
+        <w:tc>
+          <w:tcPr>
+            <w:tcW w:w="1804" w:type="dxa"/>
+          </w:tcPr>
+          <w:p>
+            <w:pPr>
+              <w:cnfStyle w:val="000000100000" w:firstRow="0" w:lastRow="0" w:firstColumn="0" w:lastColumn="0" w:oddVBand="0" w:evenVBand="0" w:oddHBand="1" w:evenHBand="0" w:firstRowFirstColumn="0" w:firstRowLastColumn="0" w:lastRowFirstColumn="0" w:lastRowLastColumn="0"/>
+            </w:pPr>
+            <w:r>
+              <w:t>FK</w:t>
+            </w:r>
+          </w:p>
+        </w:tc>
+      </w:tr>
+    </w:tbl>
+    <w:p/>
+    <w:p/>
+    <w:p/>
     <w:p>
       <w:pPr>
         <w:pStyle w:val="Ttulo2"/>
@@ -25,6 +588,14 @@
       </w:r>
     </w:p>
     <w:p/>
+    <w:p/>
+    <w:p/>
+    <w:p/>
+    <w:p/>
+    <w:p/>
+    <w:p/>
+    <w:p/>
+    <w:p/>
     <w:tbl>
       <w:tblPr>
         <w:tblStyle w:val="Tabladecuadrcula4-nfasis5"/>
@@ -55,6 +626,7 @@
               </w:rPr>
             </w:pPr>
             <w:r>
+              <w:lastRenderedPageBreak/>
               <w:t>Nombre del campo</w:t>
             </w:r>
           </w:p>
@@ -135,7 +707,7 @@
           </w:tcPr>
           <w:p>
             <w:r>
-              <w:t>Id</w:t>
+              <w:t>idCliente</w:t>
             </w:r>
           </w:p>
         </w:tc>
@@ -445,6 +1017,9 @@
           </w:tcPr>
           <w:p>
             <w:r>
+              <w:t>id</w:t>
+            </w:r>
+            <w:r>
               <w:t>Ciudad</w:t>
             </w:r>
           </w:p>
@@ -471,21 +1046,18 @@
               <w:cnfStyle w:val="000000000000" w:firstRow="0" w:lastRow="0" w:firstColumn="0" w:lastColumn="0" w:oddVBand="0" w:evenVBand="0" w:oddHBand="0" w:evenHBand="0" w:firstRowFirstColumn="0" w:firstRowLastColumn="0" w:lastRowFirstColumn="0" w:lastRowLastColumn="0"/>
             </w:pPr>
             <w:r>
-              <w:t>Varchar</w:t>
-            </w:r>
-          </w:p>
-        </w:tc>
-        <w:tc>
-          <w:tcPr>
-            <w:tcW w:w="1803" w:type="dxa"/>
-          </w:tcPr>
-          <w:p>
-            <w:pPr>
-              <w:cnfStyle w:val="000000000000" w:firstRow="0" w:lastRow="0" w:firstColumn="0" w:lastColumn="0" w:oddVBand="0" w:evenVBand="0" w:oddHBand="0" w:evenHBand="0" w:firstRowFirstColumn="0" w:firstRowLastColumn="0" w:lastRowFirstColumn="0" w:lastRowLastColumn="0"/>
-            </w:pPr>
-            <w:r>
-              <w:t>30</w:t>
-            </w:r>
+              <w:t>INT</w:t>
+            </w:r>
+          </w:p>
+        </w:tc>
+        <w:tc>
+          <w:tcPr>
+            <w:tcW w:w="1803" w:type="dxa"/>
+          </w:tcPr>
+          <w:p>
+            <w:pPr>
+              <w:cnfStyle w:val="000000000000" w:firstRow="0" w:lastRow="0" w:firstColumn="0" w:lastColumn="0" w:oddVBand="0" w:evenVBand="0" w:oddHBand="0" w:evenHBand="0" w:firstRowFirstColumn="0" w:firstRowLastColumn="0" w:lastRowFirstColumn="0" w:lastRowLastColumn="0"/>
+            </w:pPr>
           </w:p>
         </w:tc>
         <w:tc>
@@ -496,6 +1068,9 @@
             <w:pPr>
               <w:cnfStyle w:val="000000000000" w:firstRow="0" w:lastRow="0" w:firstColumn="0" w:lastColumn="0" w:oddVBand="0" w:evenVBand="0" w:oddHBand="0" w:evenHBand="0" w:firstRowFirstColumn="0" w:firstRowLastColumn="0" w:lastRowFirstColumn="0" w:lastRowLastColumn="0"/>
             </w:pPr>
+            <w:r>
+              <w:t>FK</w:t>
+            </w:r>
           </w:p>
         </w:tc>
       </w:tr>
@@ -632,6 +1207,655 @@
         <w:pStyle w:val="Ttulo2"/>
       </w:pPr>
     </w:p>
+    <w:p>
+      <w:pPr>
+        <w:pStyle w:val="Ttulo2"/>
+      </w:pPr>
+      <w:r>
+        <w:t>Proveedor</w:t>
+      </w:r>
+    </w:p>
+    <w:p>
+      <w:r>
+        <w:t xml:space="preserve">Esta tabla esta creada para guardar toda la información relevante del </w:t>
+      </w:r>
+      <w:r>
+        <w:t>proveedor</w:t>
+      </w:r>
+      <w:r>
+        <w:t>.</w:t>
+      </w:r>
+    </w:p>
+    <w:p/>
+    <w:p/>
+    <w:p/>
+    <w:p/>
+    <w:p/>
+    <w:p/>
+    <w:p/>
+    <w:p/>
+    <w:p/>
+    <w:p/>
+    <w:p/>
+    <w:p/>
+    <w:p/>
+    <w:p/>
+    <w:p/>
+    <w:tbl>
+      <w:tblPr>
+        <w:tblStyle w:val="Tabladecuadrcula4-nfasis5"/>
+        <w:tblW w:w="0" w:type="auto"/>
+        <w:tblLook w:val="04A0" w:firstRow="1" w:lastRow="0" w:firstColumn="1" w:lastColumn="0" w:noHBand="0" w:noVBand="1"/>
+      </w:tblPr>
+      <w:tblGrid>
+        <w:gridCol w:w="2468"/>
+        <w:gridCol w:w="1585"/>
+        <w:gridCol w:w="1623"/>
+        <w:gridCol w:w="1643"/>
+        <w:gridCol w:w="1697"/>
+      </w:tblGrid>
+      <w:tr>
+        <w:trPr>
+          <w:cnfStyle w:val="100000000000" w:firstRow="1" w:lastRow="0" w:firstColumn="0" w:lastColumn="0" w:oddVBand="0" w:evenVBand="0" w:oddHBand="0" w:evenHBand="0" w:firstRowFirstColumn="0" w:firstRowLastColumn="0" w:lastRowFirstColumn="0" w:lastRowLastColumn="0"/>
+        </w:trPr>
+        <w:tc>
+          <w:tcPr>
+            <w:cnfStyle w:val="001000000000" w:firstRow="0" w:lastRow="0" w:firstColumn="1" w:lastColumn="0" w:oddVBand="0" w:evenVBand="0" w:oddHBand="0" w:evenHBand="0" w:firstRowFirstColumn="0" w:firstRowLastColumn="0" w:lastRowFirstColumn="0" w:lastRowLastColumn="0"/>
+            <w:tcW w:w="1980" w:type="dxa"/>
+          </w:tcPr>
+          <w:p>
+            <w:pPr>
+              <w:jc w:val="center"/>
+              <w:rPr>
+                <w:b w:val="0"/>
+              </w:rPr>
+            </w:pPr>
+            <w:r>
+              <w:lastRenderedPageBreak/>
+              <w:t>Nombre del campo</w:t>
+            </w:r>
+          </w:p>
+        </w:tc>
+        <w:tc>
+          <w:tcPr>
+            <w:tcW w:w="1626" w:type="dxa"/>
+          </w:tcPr>
+          <w:p>
+            <w:pPr>
+              <w:cnfStyle w:val="100000000000" w:firstRow="1" w:lastRow="0" w:firstColumn="0" w:lastColumn="0" w:oddVBand="0" w:evenVBand="0" w:oddHBand="0" w:evenHBand="0" w:firstRowFirstColumn="0" w:firstRowLastColumn="0" w:lastRowFirstColumn="0" w:lastRowLastColumn="0"/>
+              <w:rPr>
+                <w:b w:val="0"/>
+              </w:rPr>
+            </w:pPr>
+            <w:r>
+              <w:t>Descripción</w:t>
+            </w:r>
+          </w:p>
+        </w:tc>
+        <w:tc>
+          <w:tcPr>
+            <w:tcW w:w="1803" w:type="dxa"/>
+          </w:tcPr>
+          <w:p>
+            <w:pPr>
+              <w:cnfStyle w:val="100000000000" w:firstRow="1" w:lastRow="0" w:firstColumn="0" w:lastColumn="0" w:oddVBand="0" w:evenVBand="0" w:oddHBand="0" w:evenHBand="0" w:firstRowFirstColumn="0" w:firstRowLastColumn="0" w:lastRowFirstColumn="0" w:lastRowLastColumn="0"/>
+              <w:rPr>
+                <w:b w:val="0"/>
+              </w:rPr>
+            </w:pPr>
+            <w:r>
+              <w:t>Tipo de dato</w:t>
+            </w:r>
+          </w:p>
+        </w:tc>
+        <w:tc>
+          <w:tcPr>
+            <w:tcW w:w="1803" w:type="dxa"/>
+          </w:tcPr>
+          <w:p>
+            <w:pPr>
+              <w:cnfStyle w:val="100000000000" w:firstRow="1" w:lastRow="0" w:firstColumn="0" w:lastColumn="0" w:oddVBand="0" w:evenVBand="0" w:oddHBand="0" w:evenHBand="0" w:firstRowFirstColumn="0" w:firstRowLastColumn="0" w:lastRowFirstColumn="0" w:lastRowLastColumn="0"/>
+              <w:rPr>
+                <w:b w:val="0"/>
+              </w:rPr>
+            </w:pPr>
+            <w:r>
+              <w:t>Longitud</w:t>
+            </w:r>
+          </w:p>
+        </w:tc>
+        <w:tc>
+          <w:tcPr>
+            <w:tcW w:w="1804" w:type="dxa"/>
+          </w:tcPr>
+          <w:p>
+            <w:pPr>
+              <w:cnfStyle w:val="100000000000" w:firstRow="1" w:lastRow="0" w:firstColumn="0" w:lastColumn="0" w:oddVBand="0" w:evenVBand="0" w:oddHBand="0" w:evenHBand="0" w:firstRowFirstColumn="0" w:firstRowLastColumn="0" w:lastRowFirstColumn="0" w:lastRowLastColumn="0"/>
+              <w:rPr>
+                <w:b w:val="0"/>
+              </w:rPr>
+            </w:pPr>
+            <w:r>
+              <w:t>Descripción llave</w:t>
+            </w:r>
+          </w:p>
+        </w:tc>
+      </w:tr>
+      <w:tr>
+        <w:trPr>
+          <w:cnfStyle w:val="000000100000" w:firstRow="0" w:lastRow="0" w:firstColumn="0" w:lastColumn="0" w:oddVBand="0" w:evenVBand="0" w:oddHBand="1" w:evenHBand="0" w:firstRowFirstColumn="0" w:firstRowLastColumn="0" w:lastRowFirstColumn="0" w:lastRowLastColumn="0"/>
+        </w:trPr>
+        <w:tc>
+          <w:tcPr>
+            <w:cnfStyle w:val="001000000000" w:firstRow="0" w:lastRow="0" w:firstColumn="1" w:lastColumn="0" w:oddVBand="0" w:evenVBand="0" w:oddHBand="0" w:evenHBand="0" w:firstRowFirstColumn="0" w:firstRowLastColumn="0" w:lastRowFirstColumn="0" w:lastRowLastColumn="0"/>
+            <w:tcW w:w="1980" w:type="dxa"/>
+          </w:tcPr>
+          <w:p>
+            <w:r>
+              <w:t>idProveedor</w:t>
+            </w:r>
+          </w:p>
+        </w:tc>
+        <w:tc>
+          <w:tcPr>
+            <w:tcW w:w="1626" w:type="dxa"/>
+          </w:tcPr>
+          <w:p>
+            <w:pPr>
+              <w:cnfStyle w:val="000000100000" w:firstRow="0" w:lastRow="0" w:firstColumn="0" w:lastColumn="0" w:oddVBand="0" w:evenVBand="0" w:oddHBand="1" w:evenHBand="0" w:firstRowFirstColumn="0" w:firstRowLastColumn="0" w:lastRowFirstColumn="0" w:lastRowLastColumn="0"/>
+            </w:pPr>
+            <w:r>
+              <w:t xml:space="preserve">No de identificación del </w:t>
+            </w:r>
+            <w:r>
+              <w:t>proveedor</w:t>
+            </w:r>
+          </w:p>
+        </w:tc>
+        <w:tc>
+          <w:tcPr>
+            <w:tcW w:w="1803" w:type="dxa"/>
+          </w:tcPr>
+          <w:p>
+            <w:pPr>
+              <w:cnfStyle w:val="000000100000" w:firstRow="0" w:lastRow="0" w:firstColumn="0" w:lastColumn="0" w:oddVBand="0" w:evenVBand="0" w:oddHBand="1" w:evenHBand="0" w:firstRowFirstColumn="0" w:firstRowLastColumn="0" w:lastRowFirstColumn="0" w:lastRowLastColumn="0"/>
+            </w:pPr>
+            <w:r>
+              <w:t>Int</w:t>
+            </w:r>
+          </w:p>
+        </w:tc>
+        <w:tc>
+          <w:tcPr>
+            <w:tcW w:w="1803" w:type="dxa"/>
+          </w:tcPr>
+          <w:p>
+            <w:pPr>
+              <w:cnfStyle w:val="000000100000" w:firstRow="0" w:lastRow="0" w:firstColumn="0" w:lastColumn="0" w:oddVBand="0" w:evenVBand="0" w:oddHBand="1" w:evenHBand="0" w:firstRowFirstColumn="0" w:firstRowLastColumn="0" w:lastRowFirstColumn="0" w:lastRowLastColumn="0"/>
+            </w:pPr>
+          </w:p>
+        </w:tc>
+        <w:tc>
+          <w:tcPr>
+            <w:tcW w:w="1804" w:type="dxa"/>
+          </w:tcPr>
+          <w:p>
+            <w:pPr>
+              <w:cnfStyle w:val="000000100000" w:firstRow="0" w:lastRow="0" w:firstColumn="0" w:lastColumn="0" w:oddVBand="0" w:evenVBand="0" w:oddHBand="1" w:evenHBand="0" w:firstRowFirstColumn="0" w:firstRowLastColumn="0" w:lastRowFirstColumn="0" w:lastRowLastColumn="0"/>
+            </w:pPr>
+            <w:r>
+              <w:t>PK</w:t>
+            </w:r>
+          </w:p>
+        </w:tc>
+      </w:tr>
+      <w:tr>
+        <w:tc>
+          <w:tcPr>
+            <w:cnfStyle w:val="001000000000" w:firstRow="0" w:lastRow="0" w:firstColumn="1" w:lastColumn="0" w:oddVBand="0" w:evenVBand="0" w:oddHBand="0" w:evenHBand="0" w:firstRowFirstColumn="0" w:firstRowLastColumn="0" w:lastRowFirstColumn="0" w:lastRowLastColumn="0"/>
+            <w:tcW w:w="1980" w:type="dxa"/>
+          </w:tcPr>
+          <w:p>
+            <w:r>
+              <w:t>Nombre</w:t>
+            </w:r>
+            <w:r>
+              <w:t>Proveedor</w:t>
+            </w:r>
+          </w:p>
+        </w:tc>
+        <w:tc>
+          <w:tcPr>
+            <w:tcW w:w="1626" w:type="dxa"/>
+          </w:tcPr>
+          <w:p>
+            <w:pPr>
+              <w:cnfStyle w:val="000000000000" w:firstRow="0" w:lastRow="0" w:firstColumn="0" w:lastColumn="0" w:oddVBand="0" w:evenVBand="0" w:oddHBand="0" w:evenHBand="0" w:firstRowFirstColumn="0" w:firstRowLastColumn="0" w:lastRowFirstColumn="0" w:lastRowLastColumn="0"/>
+            </w:pPr>
+            <w:r>
+              <w:t xml:space="preserve">Nombre del </w:t>
+            </w:r>
+            <w:r>
+              <w:t>proveedor</w:t>
+            </w:r>
+          </w:p>
+        </w:tc>
+        <w:tc>
+          <w:tcPr>
+            <w:tcW w:w="1803" w:type="dxa"/>
+          </w:tcPr>
+          <w:p>
+            <w:pPr>
+              <w:cnfStyle w:val="000000000000" w:firstRow="0" w:lastRow="0" w:firstColumn="0" w:lastColumn="0" w:oddVBand="0" w:evenVBand="0" w:oddHBand="0" w:evenHBand="0" w:firstRowFirstColumn="0" w:firstRowLastColumn="0" w:lastRowFirstColumn="0" w:lastRowLastColumn="0"/>
+            </w:pPr>
+            <w:r>
+              <w:t>Varchar</w:t>
+            </w:r>
+          </w:p>
+        </w:tc>
+        <w:tc>
+          <w:tcPr>
+            <w:tcW w:w="1803" w:type="dxa"/>
+          </w:tcPr>
+          <w:p>
+            <w:pPr>
+              <w:cnfStyle w:val="000000000000" w:firstRow="0" w:lastRow="0" w:firstColumn="0" w:lastColumn="0" w:oddVBand="0" w:evenVBand="0" w:oddHBand="0" w:evenHBand="0" w:firstRowFirstColumn="0" w:firstRowLastColumn="0" w:lastRowFirstColumn="0" w:lastRowLastColumn="0"/>
+            </w:pPr>
+            <w:r>
+              <w:t>100</w:t>
+            </w:r>
+          </w:p>
+        </w:tc>
+        <w:tc>
+          <w:tcPr>
+            <w:tcW w:w="1804" w:type="dxa"/>
+          </w:tcPr>
+          <w:p>
+            <w:pPr>
+              <w:cnfStyle w:val="000000000000" w:firstRow="0" w:lastRow="0" w:firstColumn="0" w:lastColumn="0" w:oddVBand="0" w:evenVBand="0" w:oddHBand="0" w:evenHBand="0" w:firstRowFirstColumn="0" w:firstRowLastColumn="0" w:lastRowFirstColumn="0" w:lastRowLastColumn="0"/>
+            </w:pPr>
+          </w:p>
+        </w:tc>
+      </w:tr>
+      <w:tr>
+        <w:trPr>
+          <w:cnfStyle w:val="000000100000" w:firstRow="0" w:lastRow="0" w:firstColumn="0" w:lastColumn="0" w:oddVBand="0" w:evenVBand="0" w:oddHBand="1" w:evenHBand="0" w:firstRowFirstColumn="0" w:firstRowLastColumn="0" w:lastRowFirstColumn="0" w:lastRowLastColumn="0"/>
+        </w:trPr>
+        <w:tc>
+          <w:tcPr>
+            <w:cnfStyle w:val="001000000000" w:firstRow="0" w:lastRow="0" w:firstColumn="1" w:lastColumn="0" w:oddVBand="0" w:evenVBand="0" w:oddHBand="0" w:evenHBand="0" w:firstRowFirstColumn="0" w:firstRowLastColumn="0" w:lastRowFirstColumn="0" w:lastRowLastColumn="0"/>
+            <w:tcW w:w="1980" w:type="dxa"/>
+          </w:tcPr>
+          <w:p>
+            <w:r>
+              <w:t>TelefonoProveedor</w:t>
+            </w:r>
+          </w:p>
+        </w:tc>
+        <w:tc>
+          <w:tcPr>
+            <w:tcW w:w="1626" w:type="dxa"/>
+          </w:tcPr>
+          <w:p>
+            <w:pPr>
+              <w:cnfStyle w:val="000000100000" w:firstRow="0" w:lastRow="0" w:firstColumn="0" w:lastColumn="0" w:oddVBand="0" w:evenVBand="0" w:oddHBand="1" w:evenHBand="0" w:firstRowFirstColumn="0" w:firstRowLastColumn="0" w:lastRowFirstColumn="0" w:lastRowLastColumn="0"/>
+            </w:pPr>
+            <w:r>
+              <w:t>Numero de contacto del proveedor</w:t>
+            </w:r>
+          </w:p>
+        </w:tc>
+        <w:tc>
+          <w:tcPr>
+            <w:tcW w:w="1803" w:type="dxa"/>
+          </w:tcPr>
+          <w:p>
+            <w:pPr>
+              <w:cnfStyle w:val="000000100000" w:firstRow="0" w:lastRow="0" w:firstColumn="0" w:lastColumn="0" w:oddVBand="0" w:evenVBand="0" w:oddHBand="1" w:evenHBand="0" w:firstRowFirstColumn="0" w:firstRowLastColumn="0" w:lastRowFirstColumn="0" w:lastRowLastColumn="0"/>
+            </w:pPr>
+            <w:r>
+              <w:t>Varchar</w:t>
+            </w:r>
+          </w:p>
+        </w:tc>
+        <w:tc>
+          <w:tcPr>
+            <w:tcW w:w="1803" w:type="dxa"/>
+          </w:tcPr>
+          <w:p>
+            <w:pPr>
+              <w:cnfStyle w:val="000000100000" w:firstRow="0" w:lastRow="0" w:firstColumn="0" w:lastColumn="0" w:oddVBand="0" w:evenVBand="0" w:oddHBand="1" w:evenHBand="0" w:firstRowFirstColumn="0" w:firstRowLastColumn="0" w:lastRowFirstColumn="0" w:lastRowLastColumn="0"/>
+            </w:pPr>
+            <w:r>
+              <w:t>50</w:t>
+            </w:r>
+          </w:p>
+        </w:tc>
+        <w:tc>
+          <w:tcPr>
+            <w:tcW w:w="1804" w:type="dxa"/>
+          </w:tcPr>
+          <w:p>
+            <w:pPr>
+              <w:cnfStyle w:val="000000100000" w:firstRow="0" w:lastRow="0" w:firstColumn="0" w:lastColumn="0" w:oddVBand="0" w:evenVBand="0" w:oddHBand="1" w:evenHBand="0" w:firstRowFirstColumn="0" w:firstRowLastColumn="0" w:lastRowFirstColumn="0" w:lastRowLastColumn="0"/>
+            </w:pPr>
+          </w:p>
+        </w:tc>
+      </w:tr>
+      <w:tr>
+        <w:tc>
+          <w:tcPr>
+            <w:cnfStyle w:val="001000000000" w:firstRow="0" w:lastRow="0" w:firstColumn="1" w:lastColumn="0" w:oddVBand="0" w:evenVBand="0" w:oddHBand="0" w:evenHBand="0" w:firstRowFirstColumn="0" w:firstRowLastColumn="0" w:lastRowFirstColumn="0" w:lastRowLastColumn="0"/>
+            <w:tcW w:w="1980" w:type="dxa"/>
+          </w:tcPr>
+          <w:p>
+            <w:r>
+              <w:t>FechaInicioProveedor</w:t>
+            </w:r>
+          </w:p>
+        </w:tc>
+        <w:tc>
+          <w:tcPr>
+            <w:tcW w:w="1626" w:type="dxa"/>
+          </w:tcPr>
+          <w:p>
+            <w:pPr>
+              <w:cnfStyle w:val="000000000000" w:firstRow="0" w:lastRow="0" w:firstColumn="0" w:lastColumn="0" w:oddVBand="0" w:evenVBand="0" w:oddHBand="0" w:evenHBand="0" w:firstRowFirstColumn="0" w:firstRowLastColumn="0" w:lastRowFirstColumn="0" w:lastRowLastColumn="0"/>
+            </w:pPr>
+            <w:r>
+              <w:t>Fecha en que se inició contrato con el proveedor</w:t>
+            </w:r>
+          </w:p>
+        </w:tc>
+        <w:tc>
+          <w:tcPr>
+            <w:tcW w:w="1803" w:type="dxa"/>
+          </w:tcPr>
+          <w:p>
+            <w:pPr>
+              <w:cnfStyle w:val="000000000000" w:firstRow="0" w:lastRow="0" w:firstColumn="0" w:lastColumn="0" w:oddVBand="0" w:evenVBand="0" w:oddHBand="0" w:evenHBand="0" w:firstRowFirstColumn="0" w:firstRowLastColumn="0" w:lastRowFirstColumn="0" w:lastRowLastColumn="0"/>
+            </w:pPr>
+            <w:r>
+              <w:t>DATE</w:t>
+            </w:r>
+          </w:p>
+        </w:tc>
+        <w:tc>
+          <w:tcPr>
+            <w:tcW w:w="1803" w:type="dxa"/>
+          </w:tcPr>
+          <w:p>
+            <w:pPr>
+              <w:cnfStyle w:val="000000000000" w:firstRow="0" w:lastRow="0" w:firstColumn="0" w:lastColumn="0" w:oddVBand="0" w:evenVBand="0" w:oddHBand="0" w:evenHBand="0" w:firstRowFirstColumn="0" w:firstRowLastColumn="0" w:lastRowFirstColumn="0" w:lastRowLastColumn="0"/>
+            </w:pPr>
+          </w:p>
+        </w:tc>
+        <w:tc>
+          <w:tcPr>
+            <w:tcW w:w="1804" w:type="dxa"/>
+          </w:tcPr>
+          <w:p>
+            <w:pPr>
+              <w:cnfStyle w:val="000000000000" w:firstRow="0" w:lastRow="0" w:firstColumn="0" w:lastColumn="0" w:oddVBand="0" w:evenVBand="0" w:oddHBand="0" w:evenHBand="0" w:firstRowFirstColumn="0" w:firstRowLastColumn="0" w:lastRowFirstColumn="0" w:lastRowLastColumn="0"/>
+            </w:pPr>
+          </w:p>
+        </w:tc>
+      </w:tr>
+      <w:tr>
+        <w:trPr>
+          <w:cnfStyle w:val="000000100000" w:firstRow="0" w:lastRow="0" w:firstColumn="0" w:lastColumn="0" w:oddVBand="0" w:evenVBand="0" w:oddHBand="1" w:evenHBand="0" w:firstRowFirstColumn="0" w:firstRowLastColumn="0" w:lastRowFirstColumn="0" w:lastRowLastColumn="0"/>
+        </w:trPr>
+        <w:tc>
+          <w:tcPr>
+            <w:cnfStyle w:val="001000000000" w:firstRow="0" w:lastRow="0" w:firstColumn="1" w:lastColumn="0" w:oddVBand="0" w:evenVBand="0" w:oddHBand="0" w:evenHBand="0" w:firstRowFirstColumn="0" w:firstRowLastColumn="0" w:lastRowFirstColumn="0" w:lastRowLastColumn="0"/>
+            <w:tcW w:w="1980" w:type="dxa"/>
+          </w:tcPr>
+          <w:p>
+            <w:r>
+              <w:t>FechaTerminoProveedor</w:t>
+            </w:r>
+          </w:p>
+        </w:tc>
+        <w:tc>
+          <w:tcPr>
+            <w:tcW w:w="1626" w:type="dxa"/>
+          </w:tcPr>
+          <w:p>
+            <w:pPr>
+              <w:cnfStyle w:val="000000100000" w:firstRow="0" w:lastRow="0" w:firstColumn="0" w:lastColumn="0" w:oddVBand="0" w:evenVBand="0" w:oddHBand="1" w:evenHBand="0" w:firstRowFirstColumn="0" w:firstRowLastColumn="0" w:lastRowFirstColumn="0" w:lastRowLastColumn="0"/>
+            </w:pPr>
+            <w:r>
+              <w:t>Fecha se terminó contrato con el proveedor</w:t>
+            </w:r>
+          </w:p>
+        </w:tc>
+        <w:tc>
+          <w:tcPr>
+            <w:tcW w:w="1803" w:type="dxa"/>
+          </w:tcPr>
+          <w:p>
+            <w:pPr>
+              <w:cnfStyle w:val="000000100000" w:firstRow="0" w:lastRow="0" w:firstColumn="0" w:lastColumn="0" w:oddVBand="0" w:evenVBand="0" w:oddHBand="1" w:evenHBand="0" w:firstRowFirstColumn="0" w:firstRowLastColumn="0" w:lastRowFirstColumn="0" w:lastRowLastColumn="0"/>
+            </w:pPr>
+            <w:r>
+              <w:t>DATE</w:t>
+            </w:r>
+          </w:p>
+        </w:tc>
+        <w:tc>
+          <w:tcPr>
+            <w:tcW w:w="1803" w:type="dxa"/>
+          </w:tcPr>
+          <w:p>
+            <w:pPr>
+              <w:cnfStyle w:val="000000100000" w:firstRow="0" w:lastRow="0" w:firstColumn="0" w:lastColumn="0" w:oddVBand="0" w:evenVBand="0" w:oddHBand="1" w:evenHBand="0" w:firstRowFirstColumn="0" w:firstRowLastColumn="0" w:lastRowFirstColumn="0" w:lastRowLastColumn="0"/>
+            </w:pPr>
+          </w:p>
+        </w:tc>
+        <w:tc>
+          <w:tcPr>
+            <w:tcW w:w="1804" w:type="dxa"/>
+          </w:tcPr>
+          <w:p>
+            <w:pPr>
+              <w:cnfStyle w:val="000000100000" w:firstRow="0" w:lastRow="0" w:firstColumn="0" w:lastColumn="0" w:oddVBand="0" w:evenVBand="0" w:oddHBand="1" w:evenHBand="0" w:firstRowFirstColumn="0" w:firstRowLastColumn="0" w:lastRowFirstColumn="0" w:lastRowLastColumn="0"/>
+            </w:pPr>
+          </w:p>
+        </w:tc>
+      </w:tr>
+      <w:tr>
+        <w:tc>
+          <w:tcPr>
+            <w:cnfStyle w:val="001000000000" w:firstRow="0" w:lastRow="0" w:firstColumn="1" w:lastColumn="0" w:oddVBand="0" w:evenVBand="0" w:oddHBand="0" w:evenHBand="0" w:firstRowFirstColumn="0" w:firstRowLastColumn="0" w:lastRowFirstColumn="0" w:lastRowLastColumn="0"/>
+            <w:tcW w:w="1980" w:type="dxa"/>
+          </w:tcPr>
+          <w:p>
+            <w:r>
+              <w:t>idCiudad</w:t>
+            </w:r>
+          </w:p>
+        </w:tc>
+        <w:tc>
+          <w:tcPr>
+            <w:tcW w:w="1626" w:type="dxa"/>
+          </w:tcPr>
+          <w:p>
+            <w:pPr>
+              <w:cnfStyle w:val="000000000000" w:firstRow="0" w:lastRow="0" w:firstColumn="0" w:lastColumn="0" w:oddVBand="0" w:evenVBand="0" w:oddHBand="0" w:evenHBand="0" w:firstRowFirstColumn="0" w:firstRowLastColumn="0" w:lastRowFirstColumn="0" w:lastRowLastColumn="0"/>
+            </w:pPr>
+            <w:r>
+              <w:t>Ciudad donde vive el cliente</w:t>
+            </w:r>
+          </w:p>
+        </w:tc>
+        <w:tc>
+          <w:tcPr>
+            <w:tcW w:w="1803" w:type="dxa"/>
+          </w:tcPr>
+          <w:p>
+            <w:pPr>
+              <w:cnfStyle w:val="000000000000" w:firstRow="0" w:lastRow="0" w:firstColumn="0" w:lastColumn="0" w:oddVBand="0" w:evenVBand="0" w:oddHBand="0" w:evenHBand="0" w:firstRowFirstColumn="0" w:firstRowLastColumn="0" w:lastRowFirstColumn="0" w:lastRowLastColumn="0"/>
+            </w:pPr>
+            <w:r>
+              <w:t>INT</w:t>
+            </w:r>
+          </w:p>
+        </w:tc>
+        <w:tc>
+          <w:tcPr>
+            <w:tcW w:w="1803" w:type="dxa"/>
+          </w:tcPr>
+          <w:p>
+            <w:pPr>
+              <w:cnfStyle w:val="000000000000" w:firstRow="0" w:lastRow="0" w:firstColumn="0" w:lastColumn="0" w:oddVBand="0" w:evenVBand="0" w:oddHBand="0" w:evenHBand="0" w:firstRowFirstColumn="0" w:firstRowLastColumn="0" w:lastRowFirstColumn="0" w:lastRowLastColumn="0"/>
+            </w:pPr>
+          </w:p>
+        </w:tc>
+        <w:tc>
+          <w:tcPr>
+            <w:tcW w:w="1804" w:type="dxa"/>
+          </w:tcPr>
+          <w:p>
+            <w:pPr>
+              <w:cnfStyle w:val="000000000000" w:firstRow="0" w:lastRow="0" w:firstColumn="0" w:lastColumn="0" w:oddVBand="0" w:evenVBand="0" w:oddHBand="0" w:evenHBand="0" w:firstRowFirstColumn="0" w:firstRowLastColumn="0" w:lastRowFirstColumn="0" w:lastRowLastColumn="0"/>
+            </w:pPr>
+            <w:r>
+              <w:t>FK</w:t>
+            </w:r>
+          </w:p>
+        </w:tc>
+      </w:tr>
+      <w:tr>
+        <w:trPr>
+          <w:cnfStyle w:val="000000100000" w:firstRow="0" w:lastRow="0" w:firstColumn="0" w:lastColumn="0" w:oddVBand="0" w:evenVBand="0" w:oddHBand="1" w:evenHBand="0" w:firstRowFirstColumn="0" w:firstRowLastColumn="0" w:lastRowFirstColumn="0" w:lastRowLastColumn="0"/>
+        </w:trPr>
+        <w:tc>
+          <w:tcPr>
+            <w:cnfStyle w:val="001000000000" w:firstRow="0" w:lastRow="0" w:firstColumn="1" w:lastColumn="0" w:oddVBand="0" w:evenVBand="0" w:oddHBand="0" w:evenHBand="0" w:firstRowFirstColumn="0" w:firstRowLastColumn="0" w:lastRowFirstColumn="0" w:lastRowLastColumn="0"/>
+            <w:tcW w:w="1980" w:type="dxa"/>
+          </w:tcPr>
+          <w:p>
+            <w:r>
+              <w:t>Dirección</w:t>
+            </w:r>
+          </w:p>
+        </w:tc>
+        <w:tc>
+          <w:tcPr>
+            <w:tcW w:w="1626" w:type="dxa"/>
+          </w:tcPr>
+          <w:p>
+            <w:pPr>
+              <w:cnfStyle w:val="000000100000" w:firstRow="0" w:lastRow="0" w:firstColumn="0" w:lastColumn="0" w:oddVBand="0" w:evenVBand="0" w:oddHBand="1" w:evenHBand="0" w:firstRowFirstColumn="0" w:firstRowLastColumn="0" w:lastRowFirstColumn="0" w:lastRowLastColumn="0"/>
+            </w:pPr>
+            <w:r>
+              <w:t>Dirección del cliente</w:t>
+            </w:r>
+          </w:p>
+        </w:tc>
+        <w:tc>
+          <w:tcPr>
+            <w:tcW w:w="1803" w:type="dxa"/>
+          </w:tcPr>
+          <w:p>
+            <w:pPr>
+              <w:cnfStyle w:val="000000100000" w:firstRow="0" w:lastRow="0" w:firstColumn="0" w:lastColumn="0" w:oddVBand="0" w:evenVBand="0" w:oddHBand="1" w:evenHBand="0" w:firstRowFirstColumn="0" w:firstRowLastColumn="0" w:lastRowFirstColumn="0" w:lastRowLastColumn="0"/>
+            </w:pPr>
+            <w:r>
+              <w:t>Varchar</w:t>
+            </w:r>
+          </w:p>
+        </w:tc>
+        <w:tc>
+          <w:tcPr>
+            <w:tcW w:w="1803" w:type="dxa"/>
+          </w:tcPr>
+          <w:p>
+            <w:pPr>
+              <w:cnfStyle w:val="000000100000" w:firstRow="0" w:lastRow="0" w:firstColumn="0" w:lastColumn="0" w:oddVBand="0" w:evenVBand="0" w:oddHBand="1" w:evenHBand="0" w:firstRowFirstColumn="0" w:firstRowLastColumn="0" w:lastRowFirstColumn="0" w:lastRowLastColumn="0"/>
+            </w:pPr>
+            <w:r>
+              <w:t>30</w:t>
+            </w:r>
+          </w:p>
+        </w:tc>
+        <w:tc>
+          <w:tcPr>
+            <w:tcW w:w="1804" w:type="dxa"/>
+          </w:tcPr>
+          <w:p>
+            <w:pPr>
+              <w:cnfStyle w:val="000000100000" w:firstRow="0" w:lastRow="0" w:firstColumn="0" w:lastColumn="0" w:oddVBand="0" w:evenVBand="0" w:oddHBand="1" w:evenHBand="0" w:firstRowFirstColumn="0" w:firstRowLastColumn="0" w:lastRowFirstColumn="0" w:lastRowLastColumn="0"/>
+            </w:pPr>
+          </w:p>
+        </w:tc>
+      </w:tr>
+      <w:tr>
+        <w:tc>
+          <w:tcPr>
+            <w:cnfStyle w:val="001000000000" w:firstRow="0" w:lastRow="0" w:firstColumn="1" w:lastColumn="0" w:oddVBand="0" w:evenVBand="0" w:oddHBand="0" w:evenHBand="0" w:firstRowFirstColumn="0" w:firstRowLastColumn="0" w:lastRowFirstColumn="0" w:lastRowLastColumn="0"/>
+            <w:tcW w:w="1980" w:type="dxa"/>
+          </w:tcPr>
+          <w:p>
+            <w:r>
+              <w:t>Email</w:t>
+            </w:r>
+          </w:p>
+        </w:tc>
+        <w:tc>
+          <w:tcPr>
+            <w:tcW w:w="1626" w:type="dxa"/>
+          </w:tcPr>
+          <w:p>
+            <w:pPr>
+              <w:cnfStyle w:val="000000000000" w:firstRow="0" w:lastRow="0" w:firstColumn="0" w:lastColumn="0" w:oddVBand="0" w:evenVBand="0" w:oddHBand="0" w:evenHBand="0" w:firstRowFirstColumn="0" w:firstRowLastColumn="0" w:lastRowFirstColumn="0" w:lastRowLastColumn="0"/>
+            </w:pPr>
+            <w:r>
+              <w:t>Correo electrónico del cliente</w:t>
+            </w:r>
+          </w:p>
+        </w:tc>
+        <w:tc>
+          <w:tcPr>
+            <w:tcW w:w="1803" w:type="dxa"/>
+          </w:tcPr>
+          <w:p>
+            <w:pPr>
+              <w:cnfStyle w:val="000000000000" w:firstRow="0" w:lastRow="0" w:firstColumn="0" w:lastColumn="0" w:oddVBand="0" w:evenVBand="0" w:oddHBand="0" w:evenHBand="0" w:firstRowFirstColumn="0" w:firstRowLastColumn="0" w:lastRowFirstColumn="0" w:lastRowLastColumn="0"/>
+            </w:pPr>
+            <w:r>
+              <w:t>Varchar</w:t>
+            </w:r>
+          </w:p>
+        </w:tc>
+        <w:tc>
+          <w:tcPr>
+            <w:tcW w:w="1803" w:type="dxa"/>
+          </w:tcPr>
+          <w:p>
+            <w:pPr>
+              <w:cnfStyle w:val="000000000000" w:firstRow="0" w:lastRow="0" w:firstColumn="0" w:lastColumn="0" w:oddVBand="0" w:evenVBand="0" w:oddHBand="0" w:evenHBand="0" w:firstRowFirstColumn="0" w:firstRowLastColumn="0" w:lastRowFirstColumn="0" w:lastRowLastColumn="0"/>
+            </w:pPr>
+            <w:r>
+              <w:t>50</w:t>
+            </w:r>
+          </w:p>
+        </w:tc>
+        <w:tc>
+          <w:tcPr>
+            <w:tcW w:w="1804" w:type="dxa"/>
+          </w:tcPr>
+          <w:p>
+            <w:pPr>
+              <w:cnfStyle w:val="000000000000" w:firstRow="0" w:lastRow="0" w:firstColumn="0" w:lastColumn="0" w:oddVBand="0" w:evenVBand="0" w:oddHBand="0" w:evenHBand="0" w:firstRowFirstColumn="0" w:firstRowLastColumn="0" w:lastRowFirstColumn="0" w:lastRowLastColumn="0"/>
+            </w:pPr>
+          </w:p>
+        </w:tc>
+      </w:tr>
+    </w:tbl>
+    <w:p/>
+    <w:p/>
+    <w:p/>
     <w:p>
       <w:pPr>
         <w:pStyle w:val="Ttulo2"/>
@@ -958,15 +2182,7 @@
     </w:p>
     <w:p>
       <w:r>
-        <w:t xml:space="preserve">Esta tabla esta creada para guardar toda la información de los envíos que se deben hacer en el </w:t>
-      </w:r>
-      <w:proofErr w:type="spellStart"/>
-      <w:r>
-        <w:t>ecommerce</w:t>
-      </w:r>
-      <w:proofErr w:type="spellEnd"/>
-      <w:r>
-        <w:t>.</w:t>
+        <w:t>Esta tabla esta creada para guardar toda la información de los envíos que se deben hacer en el ecommerce.</w:t>
       </w:r>
     </w:p>
     <w:tbl>
@@ -999,7 +2215,6 @@
               </w:rPr>
             </w:pPr>
             <w:r>
-              <w:lastRenderedPageBreak/>
               <w:t>Nombre del campo</w:t>
             </w:r>
           </w:p>
@@ -1080,6 +2295,7 @@
           </w:tcPr>
           <w:p>
             <w:r>
+              <w:lastRenderedPageBreak/>
               <w:t>idEnvio</w:t>
             </w:r>
           </w:p>
@@ -1093,10 +2309,7 @@
               <w:cnfStyle w:val="000000100000" w:firstRow="0" w:lastRow="0" w:firstColumn="0" w:lastColumn="0" w:oddVBand="0" w:evenVBand="0" w:oddHBand="1" w:evenHBand="0" w:firstRowFirstColumn="0" w:firstRowLastColumn="0" w:lastRowFirstColumn="0" w:lastRowLastColumn="0"/>
             </w:pPr>
             <w:r>
-              <w:t xml:space="preserve">Número de identificación del </w:t>
-            </w:r>
-            <w:r>
-              <w:t>envío</w:t>
+              <w:t>Número de identificación del envío</w:t>
             </w:r>
           </w:p>
         </w:tc>
@@ -1710,6 +2923,71 @@
           </w:p>
         </w:tc>
       </w:tr>
+      <w:tr>
+        <w:trPr>
+          <w:cnfStyle w:val="000000100000" w:firstRow="0" w:lastRow="0" w:firstColumn="0" w:lastColumn="0" w:oddVBand="0" w:evenVBand="0" w:oddHBand="1" w:evenHBand="0" w:firstRowFirstColumn="0" w:firstRowLastColumn="0" w:lastRowFirstColumn="0" w:lastRowLastColumn="0"/>
+        </w:trPr>
+        <w:tc>
+          <w:tcPr>
+            <w:cnfStyle w:val="001000000000" w:firstRow="0" w:lastRow="0" w:firstColumn="1" w:lastColumn="0" w:oddVBand="0" w:evenVBand="0" w:oddHBand="0" w:evenHBand="0" w:firstRowFirstColumn="0" w:firstRowLastColumn="0" w:lastRowFirstColumn="0" w:lastRowLastColumn="0"/>
+            <w:tcW w:w="1980" w:type="dxa"/>
+          </w:tcPr>
+          <w:p>
+            <w:r>
+              <w:t>idTipoDeJuego</w:t>
+            </w:r>
+          </w:p>
+        </w:tc>
+        <w:tc>
+          <w:tcPr>
+            <w:tcW w:w="1626" w:type="dxa"/>
+          </w:tcPr>
+          <w:p>
+            <w:pPr>
+              <w:cnfStyle w:val="000000100000" w:firstRow="0" w:lastRow="0" w:firstColumn="0" w:lastColumn="0" w:oddVBand="0" w:evenVBand="0" w:oddHBand="1" w:evenHBand="0" w:firstRowFirstColumn="0" w:firstRowLastColumn="0" w:lastRowFirstColumn="0" w:lastRowLastColumn="0"/>
+            </w:pPr>
+            <w:r>
+              <w:t>Indica si el juego es físico o virtual</w:t>
+            </w:r>
+          </w:p>
+        </w:tc>
+        <w:tc>
+          <w:tcPr>
+            <w:tcW w:w="1803" w:type="dxa"/>
+          </w:tcPr>
+          <w:p>
+            <w:pPr>
+              <w:cnfStyle w:val="000000100000" w:firstRow="0" w:lastRow="0" w:firstColumn="0" w:lastColumn="0" w:oddVBand="0" w:evenVBand="0" w:oddHBand="1" w:evenHBand="0" w:firstRowFirstColumn="0" w:firstRowLastColumn="0" w:lastRowFirstColumn="0" w:lastRowLastColumn="0"/>
+            </w:pPr>
+            <w:r>
+              <w:t>Int</w:t>
+            </w:r>
+          </w:p>
+        </w:tc>
+        <w:tc>
+          <w:tcPr>
+            <w:tcW w:w="1803" w:type="dxa"/>
+          </w:tcPr>
+          <w:p>
+            <w:pPr>
+              <w:cnfStyle w:val="000000100000" w:firstRow="0" w:lastRow="0" w:firstColumn="0" w:lastColumn="0" w:oddVBand="0" w:evenVBand="0" w:oddHBand="1" w:evenHBand="0" w:firstRowFirstColumn="0" w:firstRowLastColumn="0" w:lastRowFirstColumn="0" w:lastRowLastColumn="0"/>
+            </w:pPr>
+          </w:p>
+        </w:tc>
+        <w:tc>
+          <w:tcPr>
+            <w:tcW w:w="1804" w:type="dxa"/>
+          </w:tcPr>
+          <w:p>
+            <w:pPr>
+              <w:cnfStyle w:val="000000100000" w:firstRow="0" w:lastRow="0" w:firstColumn="0" w:lastColumn="0" w:oddVBand="0" w:evenVBand="0" w:oddHBand="1" w:evenHBand="0" w:firstRowFirstColumn="0" w:firstRowLastColumn="0" w:lastRowFirstColumn="0" w:lastRowLastColumn="0"/>
+            </w:pPr>
+            <w:r>
+              <w:t>FK</w:t>
+            </w:r>
+          </w:p>
+        </w:tc>
+      </w:tr>
     </w:tbl>
     <w:p>
       <w:pPr>
@@ -1726,13 +3004,269 @@
     </w:p>
     <w:p>
       <w:r>
-        <w:t xml:space="preserve">Esta tabla esta creada para categorizar los productos del </w:t>
+        <w:t>Esta tabla esta creada para categorizar los productos del ecommerce.</w:t>
       </w:r>
+    </w:p>
+    <w:tbl>
+      <w:tblPr>
+        <w:tblStyle w:val="Tabladecuadrcula4-nfasis5"/>
+        <w:tblW w:w="0" w:type="auto"/>
+        <w:tblLook w:val="04A0" w:firstRow="1" w:lastRow="0" w:firstColumn="1" w:lastColumn="0" w:noHBand="0" w:noVBand="1"/>
+      </w:tblPr>
+      <w:tblGrid>
+        <w:gridCol w:w="1980"/>
+        <w:gridCol w:w="1626"/>
+        <w:gridCol w:w="1803"/>
+        <w:gridCol w:w="1803"/>
+        <w:gridCol w:w="1804"/>
+      </w:tblGrid>
+      <w:tr>
+        <w:trPr>
+          <w:cnfStyle w:val="100000000000" w:firstRow="1" w:lastRow="0" w:firstColumn="0" w:lastColumn="0" w:oddVBand="0" w:evenVBand="0" w:oddHBand="0" w:evenHBand="0" w:firstRowFirstColumn="0" w:firstRowLastColumn="0" w:lastRowFirstColumn="0" w:lastRowLastColumn="0"/>
+        </w:trPr>
+        <w:tc>
+          <w:tcPr>
+            <w:cnfStyle w:val="001000000000" w:firstRow="0" w:lastRow="0" w:firstColumn="1" w:lastColumn="0" w:oddVBand="0" w:evenVBand="0" w:oddHBand="0" w:evenHBand="0" w:firstRowFirstColumn="0" w:firstRowLastColumn="0" w:lastRowFirstColumn="0" w:lastRowLastColumn="0"/>
+            <w:tcW w:w="1980" w:type="dxa"/>
+          </w:tcPr>
+          <w:p>
+            <w:pPr>
+              <w:jc w:val="center"/>
+              <w:rPr>
+                <w:b w:val="0"/>
+              </w:rPr>
+            </w:pPr>
+            <w:r>
+              <w:t>Nombre del campo</w:t>
+            </w:r>
+          </w:p>
+        </w:tc>
+        <w:tc>
+          <w:tcPr>
+            <w:tcW w:w="1626" w:type="dxa"/>
+          </w:tcPr>
+          <w:p>
+            <w:pPr>
+              <w:cnfStyle w:val="100000000000" w:firstRow="1" w:lastRow="0" w:firstColumn="0" w:lastColumn="0" w:oddVBand="0" w:evenVBand="0" w:oddHBand="0" w:evenHBand="0" w:firstRowFirstColumn="0" w:firstRowLastColumn="0" w:lastRowFirstColumn="0" w:lastRowLastColumn="0"/>
+              <w:rPr>
+                <w:b w:val="0"/>
+              </w:rPr>
+            </w:pPr>
+            <w:r>
+              <w:t>Descripción</w:t>
+            </w:r>
+          </w:p>
+        </w:tc>
+        <w:tc>
+          <w:tcPr>
+            <w:tcW w:w="1803" w:type="dxa"/>
+          </w:tcPr>
+          <w:p>
+            <w:pPr>
+              <w:cnfStyle w:val="100000000000" w:firstRow="1" w:lastRow="0" w:firstColumn="0" w:lastColumn="0" w:oddVBand="0" w:evenVBand="0" w:oddHBand="0" w:evenHBand="0" w:firstRowFirstColumn="0" w:firstRowLastColumn="0" w:lastRowFirstColumn="0" w:lastRowLastColumn="0"/>
+              <w:rPr>
+                <w:b w:val="0"/>
+              </w:rPr>
+            </w:pPr>
+            <w:r>
+              <w:t>Tipo de dato</w:t>
+            </w:r>
+          </w:p>
+        </w:tc>
+        <w:tc>
+          <w:tcPr>
+            <w:tcW w:w="1803" w:type="dxa"/>
+          </w:tcPr>
+          <w:p>
+            <w:pPr>
+              <w:cnfStyle w:val="100000000000" w:firstRow="1" w:lastRow="0" w:firstColumn="0" w:lastColumn="0" w:oddVBand="0" w:evenVBand="0" w:oddHBand="0" w:evenHBand="0" w:firstRowFirstColumn="0" w:firstRowLastColumn="0" w:lastRowFirstColumn="0" w:lastRowLastColumn="0"/>
+              <w:rPr>
+                <w:b w:val="0"/>
+              </w:rPr>
+            </w:pPr>
+            <w:r>
+              <w:t>Longitud</w:t>
+            </w:r>
+          </w:p>
+        </w:tc>
+        <w:tc>
+          <w:tcPr>
+            <w:tcW w:w="1804" w:type="dxa"/>
+          </w:tcPr>
+          <w:p>
+            <w:pPr>
+              <w:cnfStyle w:val="100000000000" w:firstRow="1" w:lastRow="0" w:firstColumn="0" w:lastColumn="0" w:oddVBand="0" w:evenVBand="0" w:oddHBand="0" w:evenHBand="0" w:firstRowFirstColumn="0" w:firstRowLastColumn="0" w:lastRowFirstColumn="0" w:lastRowLastColumn="0"/>
+              <w:rPr>
+                <w:b w:val="0"/>
+              </w:rPr>
+            </w:pPr>
+            <w:r>
+              <w:t>Descripción llave</w:t>
+            </w:r>
+          </w:p>
+        </w:tc>
+      </w:tr>
+      <w:tr>
+        <w:trPr>
+          <w:cnfStyle w:val="000000100000" w:firstRow="0" w:lastRow="0" w:firstColumn="0" w:lastColumn="0" w:oddVBand="0" w:evenVBand="0" w:oddHBand="1" w:evenHBand="0" w:firstRowFirstColumn="0" w:firstRowLastColumn="0" w:lastRowFirstColumn="0" w:lastRowLastColumn="0"/>
+        </w:trPr>
+        <w:tc>
+          <w:tcPr>
+            <w:cnfStyle w:val="001000000000" w:firstRow="0" w:lastRow="0" w:firstColumn="1" w:lastColumn="0" w:oddVBand="0" w:evenVBand="0" w:oddHBand="0" w:evenHBand="0" w:firstRowFirstColumn="0" w:firstRowLastColumn="0" w:lastRowFirstColumn="0" w:lastRowLastColumn="0"/>
+            <w:tcW w:w="1980" w:type="dxa"/>
+          </w:tcPr>
+          <w:p>
+            <w:r>
+              <w:t>i</w:t>
+            </w:r>
+            <w:r>
+              <w:t>dCategoria</w:t>
+            </w:r>
+          </w:p>
+        </w:tc>
+        <w:tc>
+          <w:tcPr>
+            <w:tcW w:w="1626" w:type="dxa"/>
+          </w:tcPr>
+          <w:p>
+            <w:pPr>
+              <w:cnfStyle w:val="000000100000" w:firstRow="0" w:lastRow="0" w:firstColumn="0" w:lastColumn="0" w:oddVBand="0" w:evenVBand="0" w:oddHBand="1" w:evenHBand="0" w:firstRowFirstColumn="0" w:firstRowLastColumn="0" w:lastRowFirstColumn="0" w:lastRowLastColumn="0"/>
+            </w:pPr>
+            <w:r>
+              <w:t xml:space="preserve">Número de identificación de la </w:t>
+            </w:r>
+            <w:r>
+              <w:t>categoría</w:t>
+            </w:r>
+          </w:p>
+        </w:tc>
+        <w:tc>
+          <w:tcPr>
+            <w:tcW w:w="1803" w:type="dxa"/>
+          </w:tcPr>
+          <w:p>
+            <w:pPr>
+              <w:cnfStyle w:val="000000100000" w:firstRow="0" w:lastRow="0" w:firstColumn="0" w:lastColumn="0" w:oddVBand="0" w:evenVBand="0" w:oddHBand="1" w:evenHBand="0" w:firstRowFirstColumn="0" w:firstRowLastColumn="0" w:lastRowFirstColumn="0" w:lastRowLastColumn="0"/>
+            </w:pPr>
+            <w:r>
+              <w:t>Int</w:t>
+            </w:r>
+          </w:p>
+        </w:tc>
+        <w:tc>
+          <w:tcPr>
+            <w:tcW w:w="1803" w:type="dxa"/>
+          </w:tcPr>
+          <w:p>
+            <w:pPr>
+              <w:cnfStyle w:val="000000100000" w:firstRow="0" w:lastRow="0" w:firstColumn="0" w:lastColumn="0" w:oddVBand="0" w:evenVBand="0" w:oddHBand="1" w:evenHBand="0" w:firstRowFirstColumn="0" w:firstRowLastColumn="0" w:lastRowFirstColumn="0" w:lastRowLastColumn="0"/>
+            </w:pPr>
+          </w:p>
+        </w:tc>
+        <w:tc>
+          <w:tcPr>
+            <w:tcW w:w="1804" w:type="dxa"/>
+          </w:tcPr>
+          <w:p>
+            <w:pPr>
+              <w:cnfStyle w:val="000000100000" w:firstRow="0" w:lastRow="0" w:firstColumn="0" w:lastColumn="0" w:oddVBand="0" w:evenVBand="0" w:oddHBand="1" w:evenHBand="0" w:firstRowFirstColumn="0" w:firstRowLastColumn="0" w:lastRowFirstColumn="0" w:lastRowLastColumn="0"/>
+            </w:pPr>
+            <w:r>
+              <w:t>PK</w:t>
+            </w:r>
+          </w:p>
+        </w:tc>
+      </w:tr>
+      <w:tr>
+        <w:trPr>
+          <w:trHeight w:val="338"/>
+        </w:trPr>
+        <w:tc>
+          <w:tcPr>
+            <w:cnfStyle w:val="001000000000" w:firstRow="0" w:lastRow="0" w:firstColumn="1" w:lastColumn="0" w:oddVBand="0" w:evenVBand="0" w:oddHBand="0" w:evenHBand="0" w:firstRowFirstColumn="0" w:firstRowLastColumn="0" w:lastRowFirstColumn="0" w:lastRowLastColumn="0"/>
+            <w:tcW w:w="1980" w:type="dxa"/>
+          </w:tcPr>
+          <w:p>
+            <w:r>
+              <w:t>NombreCategoria</w:t>
+            </w:r>
+          </w:p>
+        </w:tc>
+        <w:tc>
+          <w:tcPr>
+            <w:tcW w:w="1626" w:type="dxa"/>
+          </w:tcPr>
+          <w:p>
+            <w:pPr>
+              <w:cnfStyle w:val="000000000000" w:firstRow="0" w:lastRow="0" w:firstColumn="0" w:lastColumn="0" w:oddVBand="0" w:evenVBand="0" w:oddHBand="0" w:evenHBand="0" w:firstRowFirstColumn="0" w:firstRowLastColumn="0" w:lastRowFirstColumn="0" w:lastRowLastColumn="0"/>
+            </w:pPr>
+            <w:r>
+              <w:t>Nombre de la categoría</w:t>
+            </w:r>
+          </w:p>
+        </w:tc>
+        <w:tc>
+          <w:tcPr>
+            <w:tcW w:w="1803" w:type="dxa"/>
+          </w:tcPr>
+          <w:p>
+            <w:pPr>
+              <w:cnfStyle w:val="000000000000" w:firstRow="0" w:lastRow="0" w:firstColumn="0" w:lastColumn="0" w:oddVBand="0" w:evenVBand="0" w:oddHBand="0" w:evenHBand="0" w:firstRowFirstColumn="0" w:firstRowLastColumn="0" w:lastRowFirstColumn="0" w:lastRowLastColumn="0"/>
+            </w:pPr>
+            <w:r>
+              <w:t>Varchar</w:t>
+            </w:r>
+          </w:p>
+        </w:tc>
+        <w:tc>
+          <w:tcPr>
+            <w:tcW w:w="1803" w:type="dxa"/>
+          </w:tcPr>
+          <w:p>
+            <w:pPr>
+              <w:cnfStyle w:val="000000000000" w:firstRow="0" w:lastRow="0" w:firstColumn="0" w:lastColumn="0" w:oddVBand="0" w:evenVBand="0" w:oddHBand="0" w:evenHBand="0" w:firstRowFirstColumn="0" w:firstRowLastColumn="0" w:lastRowFirstColumn="0" w:lastRowLastColumn="0"/>
+            </w:pPr>
+            <w:r>
+              <w:t>30</w:t>
+            </w:r>
+          </w:p>
+        </w:tc>
+        <w:tc>
+          <w:tcPr>
+            <w:tcW w:w="1804" w:type="dxa"/>
+          </w:tcPr>
+          <w:p>
+            <w:pPr>
+              <w:cnfStyle w:val="000000000000" w:firstRow="0" w:lastRow="0" w:firstColumn="0" w:lastColumn="0" w:oddVBand="0" w:evenVBand="0" w:oddHBand="0" w:evenHBand="0" w:firstRowFirstColumn="0" w:firstRowLastColumn="0" w:lastRowFirstColumn="0" w:lastRowLastColumn="0"/>
+            </w:pPr>
+          </w:p>
+        </w:tc>
+      </w:tr>
+    </w:tbl>
+    <w:p>
+      <w:pPr>
+        <w:rPr>
+          <w:b/>
+        </w:rPr>
+      </w:pPr>
+    </w:p>
+    <w:p>
+      <w:pPr>
+        <w:pStyle w:val="Ttulo2"/>
+      </w:pPr>
       <w:proofErr w:type="spellStart"/>
       <w:r>
-        <w:t>ecommerce</w:t>
+        <w:t>TipoDe</w:t>
       </w:r>
       <w:proofErr w:type="spellEnd"/>
+    </w:p>
+    <w:p>
+      <w:r>
+        <w:t>Esta tabla esta creada para categorizar los productos del ecommerce</w:t>
+      </w:r>
+      <w:r>
+        <w:t xml:space="preserve"> si son físicos o virtuales</w:t>
+      </w:r>
       <w:r>
         <w:t>.</w:t>
       </w:r>
@@ -1847,10 +3381,10 @@
           </w:tcPr>
           <w:p>
             <w:r>
-              <w:t>i</w:t>
-            </w:r>
-            <w:r>
-              <w:t>dCategoria</w:t>
+              <w:t>id</w:t>
+            </w:r>
+            <w:r>
+              <w:t>TipoDeJuego</w:t>
             </w:r>
           </w:p>
         </w:tc>
@@ -1863,10 +3397,7 @@
               <w:cnfStyle w:val="000000100000" w:firstRow="0" w:lastRow="0" w:firstColumn="0" w:lastColumn="0" w:oddVBand="0" w:evenVBand="0" w:oddHBand="1" w:evenHBand="0" w:firstRowFirstColumn="0" w:firstRowLastColumn="0" w:lastRowFirstColumn="0" w:lastRowLastColumn="0"/>
             </w:pPr>
             <w:r>
-              <w:t xml:space="preserve">Número de identificación de la </w:t>
-            </w:r>
-            <w:r>
-              <w:t>categoría</w:t>
+              <w:t>Id del tipo de juego</w:t>
             </w:r>
           </w:p>
         </w:tc>
@@ -1918,7 +3449,7 @@
           </w:tcPr>
           <w:p>
             <w:r>
-              <w:t>NombreCategoria</w:t>
+              <w:t>FisicoOVirtual</w:t>
             </w:r>
           </w:p>
         </w:tc>
@@ -1931,7 +3462,7 @@
               <w:cnfStyle w:val="000000000000" w:firstRow="0" w:lastRow="0" w:firstColumn="0" w:lastColumn="0" w:oddVBand="0" w:evenVBand="0" w:oddHBand="0" w:evenHBand="0" w:firstRowFirstColumn="0" w:firstRowLastColumn="0" w:lastRowFirstColumn="0" w:lastRowLastColumn="0"/>
             </w:pPr>
             <w:r>
-              <w:t>Nombre de la categoría</w:t>
+              <w:t>Indicador del tipo de juego</w:t>
             </w:r>
           </w:p>
         </w:tc>
@@ -1973,13 +3504,6 @@
         </w:tc>
       </w:tr>
     </w:tbl>
-    <w:p>
-      <w:pPr>
-        <w:rPr>
-          <w:b/>
-        </w:rPr>
-      </w:pPr>
-    </w:p>
     <w:p>
       <w:pPr>
         <w:pStyle w:val="Ttulo2"/>
@@ -1994,21 +3518,18 @@
       <w:pPr>
         <w:pStyle w:val="Ttulo2"/>
       </w:pPr>
+      <w:proofErr w:type="spellStart"/>
+      <w:r>
+        <w:t>Producto</w:t>
+      </w:r>
       <w:r>
         <w:t>Proveedor</w:t>
       </w:r>
+      <w:proofErr w:type="spellEnd"/>
     </w:p>
     <w:p>
       <w:r>
-        <w:t xml:space="preserve">Esta tabla esta creada para guardar toda la información relevante de los proveedores del </w:t>
-      </w:r>
-      <w:proofErr w:type="spellStart"/>
-      <w:r>
-        <w:t>ecommerce</w:t>
-      </w:r>
-      <w:proofErr w:type="spellEnd"/>
-      <w:r>
-        <w:t>.</w:t>
+        <w:t>Esta tabla esta creada para guardar toda la información relevante de los proveedores del ecommerce.</w:t>
       </w:r>
     </w:p>
     <w:p/>
@@ -2044,7 +3565,6 @@
               </w:rPr>
             </w:pPr>
             <w:r>
-              <w:lastRenderedPageBreak/>
               <w:t>Nombre del campo</w:t>
             </w:r>
           </w:p>
@@ -2634,7 +4154,6 @@
             <w:tcW w:w="2141" w:type="dxa"/>
           </w:tcPr>
           <w:p>
-            <w:bookmarkStart w:id="0" w:name="_GoBack" w:colFirst="2" w:colLast="2"/>
             <w:r>
               <w:t>CantidadProducto</w:t>
             </w:r>
@@ -2687,8 +4206,42 @@
           </w:p>
         </w:tc>
       </w:tr>
-      <w:bookmarkEnd w:id="0"/>
     </w:tbl>
+    <w:p>
+      <w:pPr>
+        <w:rPr>
+          <w:b/>
+        </w:rPr>
+      </w:pPr>
+    </w:p>
+    <w:p>
+      <w:pPr>
+        <w:rPr>
+          <w:b/>
+        </w:rPr>
+      </w:pPr>
+    </w:p>
+    <w:p>
+      <w:pPr>
+        <w:rPr>
+          <w:b/>
+        </w:rPr>
+      </w:pPr>
+    </w:p>
+    <w:p>
+      <w:pPr>
+        <w:rPr>
+          <w:b/>
+        </w:rPr>
+      </w:pPr>
+    </w:p>
+    <w:p>
+      <w:pPr>
+        <w:rPr>
+          <w:b/>
+        </w:rPr>
+      </w:pPr>
+    </w:p>
     <w:p>
       <w:pPr>
         <w:rPr>
@@ -2701,14 +4254,26 @@
         <w:pStyle w:val="Ttulo2"/>
       </w:pPr>
       <w:r>
-        <w:t>EstadoEnvio</w:t>
+        <w:t>Historial_cambios_envios</w:t>
       </w:r>
     </w:p>
     <w:p>
       <w:r>
-        <w:t>Esta tabla esta creada para guardar el estado de los envíos que se realicen</w:t>
+        <w:t xml:space="preserve">Esta tabla esta creada para guardar </w:t>
+      </w:r>
+      <w:r>
+        <w:t xml:space="preserve">los cambios realizados en la tabla </w:t>
+      </w:r>
+      <w:proofErr w:type="spellStart"/>
+      <w:r>
+        <w:t>envios</w:t>
+      </w:r>
+      <w:proofErr w:type="spellEnd"/>
+      <w:r>
+        <w:t xml:space="preserve"> mediante triggers.</w:t>
       </w:r>
     </w:p>
+    <w:p/>
     <w:tbl>
       <w:tblPr>
         <w:tblStyle w:val="Tabladecuadrcula4-nfasis5"/>
@@ -2716,11 +4281,11 @@
         <w:tblLook w:val="04A0" w:firstRow="1" w:lastRow="0" w:firstColumn="1" w:lastColumn="0" w:noHBand="0" w:noVBand="1"/>
       </w:tblPr>
       <w:tblGrid>
-        <w:gridCol w:w="2177"/>
-        <w:gridCol w:w="1603"/>
-        <w:gridCol w:w="1724"/>
-        <w:gridCol w:w="1746"/>
-        <w:gridCol w:w="1766"/>
+        <w:gridCol w:w="2249"/>
+        <w:gridCol w:w="1593"/>
+        <w:gridCol w:w="1704"/>
+        <w:gridCol w:w="1721"/>
+        <w:gridCol w:w="1749"/>
       </w:tblGrid>
       <w:tr>
         <w:trPr>
@@ -2819,7 +4384,7 @@
           </w:tcPr>
           <w:p>
             <w:r>
-              <w:t>IdSeguimientoPedido</w:t>
+              <w:t>idHistCambEnvio</w:t>
             </w:r>
           </w:p>
         </w:tc>
@@ -2832,7 +4397,7 @@
               <w:cnfStyle w:val="000000100000" w:firstRow="0" w:lastRow="0" w:firstColumn="0" w:lastColumn="0" w:oddVBand="0" w:evenVBand="0" w:oddHBand="1" w:evenHBand="0" w:firstRowFirstColumn="0" w:firstRowLastColumn="0" w:lastRowFirstColumn="0" w:lastRowLastColumn="0"/>
             </w:pPr>
             <w:r>
-              <w:t>Número de seguimiento del pedido</w:t>
+              <w:t>Número de identificador del cambio</w:t>
             </w:r>
           </w:p>
         </w:tc>
@@ -2881,7 +4446,7 @@
           </w:tcPr>
           <w:p>
             <w:r>
-              <w:t>EstadoEnvio</w:t>
+              <w:t>Fecha</w:t>
             </w:r>
           </w:p>
         </w:tc>
@@ -2894,7 +4459,7 @@
               <w:cnfStyle w:val="000000000000" w:firstRow="0" w:lastRow="0" w:firstColumn="0" w:lastColumn="0" w:oddVBand="0" w:evenVBand="0" w:oddHBand="0" w:evenHBand="0" w:firstRowFirstColumn="0" w:firstRowLastColumn="0" w:lastRowFirstColumn="0" w:lastRowLastColumn="0"/>
             </w:pPr>
             <w:r>
-              <w:t>Estado en el que está el pedido</w:t>
+              <w:t>Fecha del cambio</w:t>
             </w:r>
           </w:p>
         </w:tc>
@@ -2907,7 +4472,7 @@
               <w:cnfStyle w:val="000000000000" w:firstRow="0" w:lastRow="0" w:firstColumn="0" w:lastColumn="0" w:oddVBand="0" w:evenVBand="0" w:oddHBand="0" w:evenHBand="0" w:firstRowFirstColumn="0" w:firstRowLastColumn="0" w:lastRowFirstColumn="0" w:lastRowLastColumn="0"/>
             </w:pPr>
             <w:r>
-              <w:t>Varchar</w:t>
+              <w:t>Date</w:t>
             </w:r>
           </w:p>
         </w:tc>
@@ -2919,9 +4484,6 @@
             <w:pPr>
               <w:cnfStyle w:val="000000000000" w:firstRow="0" w:lastRow="0" w:firstColumn="0" w:lastColumn="0" w:oddVBand="0" w:evenVBand="0" w:oddHBand="0" w:evenHBand="0" w:firstRowFirstColumn="0" w:firstRowLastColumn="0" w:lastRowFirstColumn="0" w:lastRowLastColumn="0"/>
             </w:pPr>
-            <w:r>
-              <w:t>50</w:t>
-            </w:r>
           </w:p>
         </w:tc>
         <w:tc>
@@ -2946,7 +4508,7 @@
           </w:tcPr>
           <w:p>
             <w:r>
-              <w:t>idEnvio</w:t>
+              <w:t>idUsuario</w:t>
             </w:r>
           </w:p>
         </w:tc>
@@ -2959,7 +4521,7 @@
               <w:cnfStyle w:val="000000100000" w:firstRow="0" w:lastRow="0" w:firstColumn="0" w:lastColumn="0" w:oddVBand="0" w:evenVBand="0" w:oddHBand="1" w:evenHBand="0" w:firstRowFirstColumn="0" w:firstRowLastColumn="0" w:lastRowFirstColumn="0" w:lastRowLastColumn="0"/>
             </w:pPr>
             <w:r>
-              <w:t>Número de identificación del envío</w:t>
+              <w:t>Usuario que realizó el cambio</w:t>
             </w:r>
           </w:p>
         </w:tc>
@@ -2972,7 +4534,7 @@
               <w:cnfStyle w:val="000000100000" w:firstRow="0" w:lastRow="0" w:firstColumn="0" w:lastColumn="0" w:oddVBand="0" w:evenVBand="0" w:oddHBand="1" w:evenHBand="0" w:firstRowFirstColumn="0" w:firstRowLastColumn="0" w:lastRowFirstColumn="0" w:lastRowLastColumn="0"/>
             </w:pPr>
             <w:r>
-              <w:t>Int</w:t>
+              <w:t>VARCHAR</w:t>
             </w:r>
           </w:p>
         </w:tc>
@@ -2984,6 +4546,9 @@
             <w:pPr>
               <w:cnfStyle w:val="000000100000" w:firstRow="0" w:lastRow="0" w:firstColumn="0" w:lastColumn="0" w:oddVBand="0" w:evenVBand="0" w:oddHBand="1" w:evenHBand="0" w:firstRowFirstColumn="0" w:firstRowLastColumn="0" w:lastRowFirstColumn="0" w:lastRowLastColumn="0"/>
             </w:pPr>
+            <w:r>
+              <w:t>50</w:t>
+            </w:r>
           </w:p>
         </w:tc>
         <w:tc>
@@ -2994,9 +4559,449 @@
             <w:pPr>
               <w:cnfStyle w:val="000000100000" w:firstRow="0" w:lastRow="0" w:firstColumn="0" w:lastColumn="0" w:oddVBand="0" w:evenVBand="0" w:oddHBand="1" w:evenHBand="0" w:firstRowFirstColumn="0" w:firstRowLastColumn="0" w:lastRowFirstColumn="0" w:lastRowLastColumn="0"/>
             </w:pPr>
-            <w:r>
-              <w:t>FK</w:t>
-            </w:r>
+          </w:p>
+        </w:tc>
+      </w:tr>
+      <w:tr>
+        <w:tc>
+          <w:tcPr>
+            <w:cnfStyle w:val="001000000000" w:firstRow="0" w:lastRow="0" w:firstColumn="1" w:lastColumn="0" w:oddVBand="0" w:evenVBand="0" w:oddHBand="0" w:evenHBand="0" w:firstRowFirstColumn="0" w:firstRowLastColumn="0" w:lastRowFirstColumn="0" w:lastRowLastColumn="0"/>
+            <w:tcW w:w="2141" w:type="dxa"/>
+          </w:tcPr>
+          <w:p>
+            <w:r>
+              <w:t>datoViejo_idEnvio</w:t>
+            </w:r>
+          </w:p>
+        </w:tc>
+        <w:tc>
+          <w:tcPr>
+            <w:tcW w:w="1606" w:type="dxa"/>
+          </w:tcPr>
+          <w:p>
+            <w:pPr>
+              <w:cnfStyle w:val="000000000000" w:firstRow="0" w:lastRow="0" w:firstColumn="0" w:lastColumn="0" w:oddVBand="0" w:evenVBand="0" w:oddHBand="0" w:evenHBand="0" w:firstRowFirstColumn="0" w:firstRowLastColumn="0" w:lastRowFirstColumn="0" w:lastRowLastColumn="0"/>
+            </w:pPr>
+            <w:r>
+              <w:t>Dato guardado como backup idEnvio</w:t>
+            </w:r>
+          </w:p>
+        </w:tc>
+        <w:tc>
+          <w:tcPr>
+            <w:tcW w:w="1737" w:type="dxa"/>
+          </w:tcPr>
+          <w:p>
+            <w:pPr>
+              <w:cnfStyle w:val="000000000000" w:firstRow="0" w:lastRow="0" w:firstColumn="0" w:lastColumn="0" w:oddVBand="0" w:evenVBand="0" w:oddHBand="0" w:evenHBand="0" w:firstRowFirstColumn="0" w:firstRowLastColumn="0" w:lastRowFirstColumn="0" w:lastRowLastColumn="0"/>
+            </w:pPr>
+            <w:r>
+              <w:t>VARCHAR</w:t>
+            </w:r>
+          </w:p>
+        </w:tc>
+        <w:tc>
+          <w:tcPr>
+            <w:tcW w:w="1758" w:type="dxa"/>
+          </w:tcPr>
+          <w:p>
+            <w:pPr>
+              <w:cnfStyle w:val="000000000000" w:firstRow="0" w:lastRow="0" w:firstColumn="0" w:lastColumn="0" w:oddVBand="0" w:evenVBand="0" w:oddHBand="0" w:evenHBand="0" w:firstRowFirstColumn="0" w:firstRowLastColumn="0" w:lastRowFirstColumn="0" w:lastRowLastColumn="0"/>
+            </w:pPr>
+            <w:r>
+              <w:t>50</w:t>
+            </w:r>
+          </w:p>
+        </w:tc>
+        <w:tc>
+          <w:tcPr>
+            <w:tcW w:w="1774" w:type="dxa"/>
+          </w:tcPr>
+          <w:p>
+            <w:pPr>
+              <w:cnfStyle w:val="000000000000" w:firstRow="0" w:lastRow="0" w:firstColumn="0" w:lastColumn="0" w:oddVBand="0" w:evenVBand="0" w:oddHBand="0" w:evenHBand="0" w:firstRowFirstColumn="0" w:firstRowLastColumn="0" w:lastRowFirstColumn="0" w:lastRowLastColumn="0"/>
+            </w:pPr>
+          </w:p>
+        </w:tc>
+      </w:tr>
+      <w:tr>
+        <w:trPr>
+          <w:cnfStyle w:val="000000100000" w:firstRow="0" w:lastRow="0" w:firstColumn="0" w:lastColumn="0" w:oddVBand="0" w:evenVBand="0" w:oddHBand="1" w:evenHBand="0" w:firstRowFirstColumn="0" w:firstRowLastColumn="0" w:lastRowFirstColumn="0" w:lastRowLastColumn="0"/>
+        </w:trPr>
+        <w:tc>
+          <w:tcPr>
+            <w:cnfStyle w:val="001000000000" w:firstRow="0" w:lastRow="0" w:firstColumn="1" w:lastColumn="0" w:oddVBand="0" w:evenVBand="0" w:oddHBand="0" w:evenHBand="0" w:firstRowFirstColumn="0" w:firstRowLastColumn="0" w:lastRowFirstColumn="0" w:lastRowLastColumn="0"/>
+            <w:tcW w:w="2141" w:type="dxa"/>
+          </w:tcPr>
+          <w:p>
+            <w:r>
+              <w:t>datoNuevo_idEnvio</w:t>
+            </w:r>
+          </w:p>
+        </w:tc>
+        <w:tc>
+          <w:tcPr>
+            <w:tcW w:w="1606" w:type="dxa"/>
+          </w:tcPr>
+          <w:p>
+            <w:pPr>
+              <w:cnfStyle w:val="000000100000" w:firstRow="0" w:lastRow="0" w:firstColumn="0" w:lastColumn="0" w:oddVBand="0" w:evenVBand="0" w:oddHBand="1" w:evenHBand="0" w:firstRowFirstColumn="0" w:firstRowLastColumn="0" w:lastRowFirstColumn="0" w:lastRowLastColumn="0"/>
+            </w:pPr>
+            <w:r>
+              <w:t>Dato nuevo guardado en el update idEnvio</w:t>
+            </w:r>
+          </w:p>
+        </w:tc>
+        <w:tc>
+          <w:tcPr>
+            <w:tcW w:w="1737" w:type="dxa"/>
+          </w:tcPr>
+          <w:p>
+            <w:pPr>
+              <w:cnfStyle w:val="000000100000" w:firstRow="0" w:lastRow="0" w:firstColumn="0" w:lastColumn="0" w:oddVBand="0" w:evenVBand="0" w:oddHBand="1" w:evenHBand="0" w:firstRowFirstColumn="0" w:firstRowLastColumn="0" w:lastRowFirstColumn="0" w:lastRowLastColumn="0"/>
+            </w:pPr>
+            <w:r>
+              <w:t>VARCHAR</w:t>
+            </w:r>
+          </w:p>
+        </w:tc>
+        <w:tc>
+          <w:tcPr>
+            <w:tcW w:w="1758" w:type="dxa"/>
+          </w:tcPr>
+          <w:p>
+            <w:pPr>
+              <w:cnfStyle w:val="000000100000" w:firstRow="0" w:lastRow="0" w:firstColumn="0" w:lastColumn="0" w:oddVBand="0" w:evenVBand="0" w:oddHBand="1" w:evenHBand="0" w:firstRowFirstColumn="0" w:firstRowLastColumn="0" w:lastRowFirstColumn="0" w:lastRowLastColumn="0"/>
+            </w:pPr>
+            <w:r>
+              <w:t>50</w:t>
+            </w:r>
+          </w:p>
+        </w:tc>
+        <w:tc>
+          <w:tcPr>
+            <w:tcW w:w="1774" w:type="dxa"/>
+          </w:tcPr>
+          <w:p>
+            <w:pPr>
+              <w:cnfStyle w:val="000000100000" w:firstRow="0" w:lastRow="0" w:firstColumn="0" w:lastColumn="0" w:oddVBand="0" w:evenVBand="0" w:oddHBand="1" w:evenHBand="0" w:firstRowFirstColumn="0" w:firstRowLastColumn="0" w:lastRowFirstColumn="0" w:lastRowLastColumn="0"/>
+            </w:pPr>
+          </w:p>
+        </w:tc>
+      </w:tr>
+      <w:tr>
+        <w:tc>
+          <w:tcPr>
+            <w:cnfStyle w:val="001000000000" w:firstRow="0" w:lastRow="0" w:firstColumn="1" w:lastColumn="0" w:oddVBand="0" w:evenVBand="0" w:oddHBand="0" w:evenHBand="0" w:firstRowFirstColumn="0" w:firstRowLastColumn="0" w:lastRowFirstColumn="0" w:lastRowLastColumn="0"/>
+            <w:tcW w:w="2141" w:type="dxa"/>
+          </w:tcPr>
+          <w:p>
+            <w:r>
+              <w:t>datoViejo_idPedido</w:t>
+            </w:r>
+          </w:p>
+        </w:tc>
+        <w:tc>
+          <w:tcPr>
+            <w:tcW w:w="1606" w:type="dxa"/>
+          </w:tcPr>
+          <w:p>
+            <w:pPr>
+              <w:cnfStyle w:val="000000000000" w:firstRow="0" w:lastRow="0" w:firstColumn="0" w:lastColumn="0" w:oddVBand="0" w:evenVBand="0" w:oddHBand="0" w:evenHBand="0" w:firstRowFirstColumn="0" w:firstRowLastColumn="0" w:lastRowFirstColumn="0" w:lastRowLastColumn="0"/>
+            </w:pPr>
+            <w:r>
+              <w:t>Dato guardado como backup id</w:t>
+            </w:r>
+            <w:r>
+              <w:t>Pedido</w:t>
+            </w:r>
+          </w:p>
+        </w:tc>
+        <w:tc>
+          <w:tcPr>
+            <w:tcW w:w="1737" w:type="dxa"/>
+          </w:tcPr>
+          <w:p>
+            <w:pPr>
+              <w:cnfStyle w:val="000000000000" w:firstRow="0" w:lastRow="0" w:firstColumn="0" w:lastColumn="0" w:oddVBand="0" w:evenVBand="0" w:oddHBand="0" w:evenHBand="0" w:firstRowFirstColumn="0" w:firstRowLastColumn="0" w:lastRowFirstColumn="0" w:lastRowLastColumn="0"/>
+            </w:pPr>
+            <w:r>
+              <w:t>INT</w:t>
+            </w:r>
+          </w:p>
+        </w:tc>
+        <w:tc>
+          <w:tcPr>
+            <w:tcW w:w="1758" w:type="dxa"/>
+          </w:tcPr>
+          <w:p>
+            <w:pPr>
+              <w:cnfStyle w:val="000000000000" w:firstRow="0" w:lastRow="0" w:firstColumn="0" w:lastColumn="0" w:oddVBand="0" w:evenVBand="0" w:oddHBand="0" w:evenHBand="0" w:firstRowFirstColumn="0" w:firstRowLastColumn="0" w:lastRowFirstColumn="0" w:lastRowLastColumn="0"/>
+            </w:pPr>
+          </w:p>
+        </w:tc>
+        <w:tc>
+          <w:tcPr>
+            <w:tcW w:w="1774" w:type="dxa"/>
+          </w:tcPr>
+          <w:p>
+            <w:pPr>
+              <w:cnfStyle w:val="000000000000" w:firstRow="0" w:lastRow="0" w:firstColumn="0" w:lastColumn="0" w:oddVBand="0" w:evenVBand="0" w:oddHBand="0" w:evenHBand="0" w:firstRowFirstColumn="0" w:firstRowLastColumn="0" w:lastRowFirstColumn="0" w:lastRowLastColumn="0"/>
+            </w:pPr>
+          </w:p>
+        </w:tc>
+      </w:tr>
+      <w:tr>
+        <w:trPr>
+          <w:cnfStyle w:val="000000100000" w:firstRow="0" w:lastRow="0" w:firstColumn="0" w:lastColumn="0" w:oddVBand="0" w:evenVBand="0" w:oddHBand="1" w:evenHBand="0" w:firstRowFirstColumn="0" w:firstRowLastColumn="0" w:lastRowFirstColumn="0" w:lastRowLastColumn="0"/>
+        </w:trPr>
+        <w:tc>
+          <w:tcPr>
+            <w:cnfStyle w:val="001000000000" w:firstRow="0" w:lastRow="0" w:firstColumn="1" w:lastColumn="0" w:oddVBand="0" w:evenVBand="0" w:oddHBand="0" w:evenHBand="0" w:firstRowFirstColumn="0" w:firstRowLastColumn="0" w:lastRowFirstColumn="0" w:lastRowLastColumn="0"/>
+            <w:tcW w:w="2141" w:type="dxa"/>
+          </w:tcPr>
+          <w:p>
+            <w:r>
+              <w:t>datoNuevo_idPedido</w:t>
+            </w:r>
+          </w:p>
+        </w:tc>
+        <w:tc>
+          <w:tcPr>
+            <w:tcW w:w="1606" w:type="dxa"/>
+          </w:tcPr>
+          <w:p>
+            <w:pPr>
+              <w:cnfStyle w:val="000000100000" w:firstRow="0" w:lastRow="0" w:firstColumn="0" w:lastColumn="0" w:oddVBand="0" w:evenVBand="0" w:oddHBand="1" w:evenHBand="0" w:firstRowFirstColumn="0" w:firstRowLastColumn="0" w:lastRowFirstColumn="0" w:lastRowLastColumn="0"/>
+            </w:pPr>
+            <w:r>
+              <w:t xml:space="preserve">Dato nuevo guardado en el update </w:t>
+            </w:r>
+            <w:r>
+              <w:t>idPedido</w:t>
+            </w:r>
+          </w:p>
+        </w:tc>
+        <w:tc>
+          <w:tcPr>
+            <w:tcW w:w="1737" w:type="dxa"/>
+          </w:tcPr>
+          <w:p>
+            <w:pPr>
+              <w:cnfStyle w:val="000000100000" w:firstRow="0" w:lastRow="0" w:firstColumn="0" w:lastColumn="0" w:oddVBand="0" w:evenVBand="0" w:oddHBand="1" w:evenHBand="0" w:firstRowFirstColumn="0" w:firstRowLastColumn="0" w:lastRowFirstColumn="0" w:lastRowLastColumn="0"/>
+            </w:pPr>
+            <w:r>
+              <w:t>INT</w:t>
+            </w:r>
+          </w:p>
+        </w:tc>
+        <w:tc>
+          <w:tcPr>
+            <w:tcW w:w="1758" w:type="dxa"/>
+          </w:tcPr>
+          <w:p>
+            <w:pPr>
+              <w:cnfStyle w:val="000000100000" w:firstRow="0" w:lastRow="0" w:firstColumn="0" w:lastColumn="0" w:oddVBand="0" w:evenVBand="0" w:oddHBand="1" w:evenHBand="0" w:firstRowFirstColumn="0" w:firstRowLastColumn="0" w:lastRowFirstColumn="0" w:lastRowLastColumn="0"/>
+            </w:pPr>
+          </w:p>
+        </w:tc>
+        <w:tc>
+          <w:tcPr>
+            <w:tcW w:w="1774" w:type="dxa"/>
+          </w:tcPr>
+          <w:p>
+            <w:pPr>
+              <w:cnfStyle w:val="000000100000" w:firstRow="0" w:lastRow="0" w:firstColumn="0" w:lastColumn="0" w:oddVBand="0" w:evenVBand="0" w:oddHBand="1" w:evenHBand="0" w:firstRowFirstColumn="0" w:firstRowLastColumn="0" w:lastRowFirstColumn="0" w:lastRowLastColumn="0"/>
+            </w:pPr>
+          </w:p>
+        </w:tc>
+      </w:tr>
+      <w:tr>
+        <w:tc>
+          <w:tcPr>
+            <w:cnfStyle w:val="001000000000" w:firstRow="0" w:lastRow="0" w:firstColumn="1" w:lastColumn="0" w:oddVBand="0" w:evenVBand="0" w:oddHBand="0" w:evenHBand="0" w:firstRowFirstColumn="0" w:firstRowLastColumn="0" w:lastRowFirstColumn="0" w:lastRowLastColumn="0"/>
+            <w:tcW w:w="2141" w:type="dxa"/>
+          </w:tcPr>
+          <w:p>
+            <w:r>
+              <w:t>TipoCambio</w:t>
+            </w:r>
+          </w:p>
+        </w:tc>
+        <w:tc>
+          <w:tcPr>
+            <w:tcW w:w="1606" w:type="dxa"/>
+          </w:tcPr>
+          <w:p>
+            <w:pPr>
+              <w:cnfStyle w:val="000000000000" w:firstRow="0" w:lastRow="0" w:firstColumn="0" w:lastColumn="0" w:oddVBand="0" w:evenVBand="0" w:oddHBand="0" w:evenHBand="0" w:firstRowFirstColumn="0" w:firstRowLastColumn="0" w:lastRowFirstColumn="0" w:lastRowLastColumn="0"/>
+            </w:pPr>
+            <w:r>
+              <w:t>Indica el tipo de cambio que se realizó, puede ser un dato nuevo o un backup de un dato eliminado</w:t>
+            </w:r>
+          </w:p>
+        </w:tc>
+        <w:tc>
+          <w:tcPr>
+            <w:tcW w:w="1737" w:type="dxa"/>
+          </w:tcPr>
+          <w:p>
+            <w:pPr>
+              <w:cnfStyle w:val="000000000000" w:firstRow="0" w:lastRow="0" w:firstColumn="0" w:lastColumn="0" w:oddVBand="0" w:evenVBand="0" w:oddHBand="0" w:evenHBand="0" w:firstRowFirstColumn="0" w:firstRowLastColumn="0" w:lastRowFirstColumn="0" w:lastRowLastColumn="0"/>
+            </w:pPr>
+            <w:r>
+              <w:t>VARCHAR</w:t>
+            </w:r>
+          </w:p>
+        </w:tc>
+        <w:tc>
+          <w:tcPr>
+            <w:tcW w:w="1758" w:type="dxa"/>
+          </w:tcPr>
+          <w:p>
+            <w:pPr>
+              <w:cnfStyle w:val="000000000000" w:firstRow="0" w:lastRow="0" w:firstColumn="0" w:lastColumn="0" w:oddVBand="0" w:evenVBand="0" w:oddHBand="0" w:evenHBand="0" w:firstRowFirstColumn="0" w:firstRowLastColumn="0" w:lastRowFirstColumn="0" w:lastRowLastColumn="0"/>
+            </w:pPr>
+            <w:r>
+              <w:t>50</w:t>
+            </w:r>
+          </w:p>
+        </w:tc>
+        <w:tc>
+          <w:tcPr>
+            <w:tcW w:w="1774" w:type="dxa"/>
+          </w:tcPr>
+          <w:p>
+            <w:pPr>
+              <w:cnfStyle w:val="000000000000" w:firstRow="0" w:lastRow="0" w:firstColumn="0" w:lastColumn="0" w:oddVBand="0" w:evenVBand="0" w:oddHBand="0" w:evenHBand="0" w:firstRowFirstColumn="0" w:firstRowLastColumn="0" w:lastRowFirstColumn="0" w:lastRowLastColumn="0"/>
+            </w:pPr>
+          </w:p>
+        </w:tc>
+      </w:tr>
+      <w:tr>
+        <w:trPr>
+          <w:cnfStyle w:val="000000100000" w:firstRow="0" w:lastRow="0" w:firstColumn="0" w:lastColumn="0" w:oddVBand="0" w:evenVBand="0" w:oddHBand="1" w:evenHBand="0" w:firstRowFirstColumn="0" w:firstRowLastColumn="0" w:lastRowFirstColumn="0" w:lastRowLastColumn="0"/>
+        </w:trPr>
+        <w:tc>
+          <w:tcPr>
+            <w:cnfStyle w:val="001000000000" w:firstRow="0" w:lastRow="0" w:firstColumn="1" w:lastColumn="0" w:oddVBand="0" w:evenVBand="0" w:oddHBand="0" w:evenHBand="0" w:firstRowFirstColumn="0" w:firstRowLastColumn="0" w:lastRowFirstColumn="0" w:lastRowLastColumn="0"/>
+            <w:tcW w:w="2141" w:type="dxa"/>
+          </w:tcPr>
+          <w:p>
+            <w:r>
+              <w:t>datoViejo_FechaEnvio</w:t>
+            </w:r>
+          </w:p>
+        </w:tc>
+        <w:tc>
+          <w:tcPr>
+            <w:tcW w:w="1606" w:type="dxa"/>
+          </w:tcPr>
+          <w:p>
+            <w:pPr>
+              <w:cnfStyle w:val="000000100000" w:firstRow="0" w:lastRow="0" w:firstColumn="0" w:lastColumn="0" w:oddVBand="0" w:evenVBand="0" w:oddHBand="1" w:evenHBand="0" w:firstRowFirstColumn="0" w:firstRowLastColumn="0" w:lastRowFirstColumn="0" w:lastRowLastColumn="0"/>
+            </w:pPr>
+            <w:r>
+              <w:t xml:space="preserve">Dato guardado como backup </w:t>
+            </w:r>
+            <w:r>
+              <w:t>FechaEnvio</w:t>
+            </w:r>
+          </w:p>
+        </w:tc>
+        <w:tc>
+          <w:tcPr>
+            <w:tcW w:w="1737" w:type="dxa"/>
+          </w:tcPr>
+          <w:p>
+            <w:pPr>
+              <w:cnfStyle w:val="000000100000" w:firstRow="0" w:lastRow="0" w:firstColumn="0" w:lastColumn="0" w:oddVBand="0" w:evenVBand="0" w:oddHBand="1" w:evenHBand="0" w:firstRowFirstColumn="0" w:firstRowLastColumn="0" w:lastRowFirstColumn="0" w:lastRowLastColumn="0"/>
+            </w:pPr>
+            <w:r>
+              <w:t>DATE</w:t>
+            </w:r>
+          </w:p>
+        </w:tc>
+        <w:tc>
+          <w:tcPr>
+            <w:tcW w:w="1758" w:type="dxa"/>
+          </w:tcPr>
+          <w:p>
+            <w:pPr>
+              <w:cnfStyle w:val="000000100000" w:firstRow="0" w:lastRow="0" w:firstColumn="0" w:lastColumn="0" w:oddVBand="0" w:evenVBand="0" w:oddHBand="1" w:evenHBand="0" w:firstRowFirstColumn="0" w:firstRowLastColumn="0" w:lastRowFirstColumn="0" w:lastRowLastColumn="0"/>
+            </w:pPr>
+          </w:p>
+        </w:tc>
+        <w:tc>
+          <w:tcPr>
+            <w:tcW w:w="1774" w:type="dxa"/>
+          </w:tcPr>
+          <w:p>
+            <w:pPr>
+              <w:cnfStyle w:val="000000100000" w:firstRow="0" w:lastRow="0" w:firstColumn="0" w:lastColumn="0" w:oddVBand="0" w:evenVBand="0" w:oddHBand="1" w:evenHBand="0" w:firstRowFirstColumn="0" w:firstRowLastColumn="0" w:lastRowFirstColumn="0" w:lastRowLastColumn="0"/>
+            </w:pPr>
+          </w:p>
+        </w:tc>
+      </w:tr>
+      <w:tr>
+        <w:tc>
+          <w:tcPr>
+            <w:cnfStyle w:val="001000000000" w:firstRow="0" w:lastRow="0" w:firstColumn="1" w:lastColumn="0" w:oddVBand="0" w:evenVBand="0" w:oddHBand="0" w:evenHBand="0" w:firstRowFirstColumn="0" w:firstRowLastColumn="0" w:lastRowFirstColumn="0" w:lastRowLastColumn="0"/>
+            <w:tcW w:w="2141" w:type="dxa"/>
+          </w:tcPr>
+          <w:p>
+            <w:r>
+              <w:t>datoViejo_idProducto</w:t>
+            </w:r>
+          </w:p>
+        </w:tc>
+        <w:tc>
+          <w:tcPr>
+            <w:tcW w:w="1606" w:type="dxa"/>
+          </w:tcPr>
+          <w:p>
+            <w:pPr>
+              <w:cnfStyle w:val="000000000000" w:firstRow="0" w:lastRow="0" w:firstColumn="0" w:lastColumn="0" w:oddVBand="0" w:evenVBand="0" w:oddHBand="0" w:evenHBand="0" w:firstRowFirstColumn="0" w:firstRowLastColumn="0" w:lastRowFirstColumn="0" w:lastRowLastColumn="0"/>
+            </w:pPr>
+            <w:r>
+              <w:t xml:space="preserve">Dato guardado como backup </w:t>
+            </w:r>
+            <w:r>
+              <w:t>idProducto</w:t>
+            </w:r>
+          </w:p>
+        </w:tc>
+        <w:tc>
+          <w:tcPr>
+            <w:tcW w:w="1737" w:type="dxa"/>
+          </w:tcPr>
+          <w:p>
+            <w:pPr>
+              <w:cnfStyle w:val="000000000000" w:firstRow="0" w:lastRow="0" w:firstColumn="0" w:lastColumn="0" w:oddVBand="0" w:evenVBand="0" w:oddHBand="0" w:evenHBand="0" w:firstRowFirstColumn="0" w:firstRowLastColumn="0" w:lastRowFirstColumn="0" w:lastRowLastColumn="0"/>
+            </w:pPr>
+            <w:r>
+              <w:t>INT</w:t>
+            </w:r>
+          </w:p>
+        </w:tc>
+        <w:tc>
+          <w:tcPr>
+            <w:tcW w:w="1758" w:type="dxa"/>
+          </w:tcPr>
+          <w:p>
+            <w:pPr>
+              <w:cnfStyle w:val="000000000000" w:firstRow="0" w:lastRow="0" w:firstColumn="0" w:lastColumn="0" w:oddVBand="0" w:evenVBand="0" w:oddHBand="0" w:evenHBand="0" w:firstRowFirstColumn="0" w:firstRowLastColumn="0" w:lastRowFirstColumn="0" w:lastRowLastColumn="0"/>
+            </w:pPr>
+          </w:p>
+        </w:tc>
+        <w:tc>
+          <w:tcPr>
+            <w:tcW w:w="1774" w:type="dxa"/>
+          </w:tcPr>
+          <w:p>
+            <w:pPr>
+              <w:cnfStyle w:val="000000000000" w:firstRow="0" w:lastRow="0" w:firstColumn="0" w:lastColumn="0" w:oddVBand="0" w:evenVBand="0" w:oddHBand="0" w:evenHBand="0" w:firstRowFirstColumn="0" w:firstRowLastColumn="0" w:lastRowFirstColumn="0" w:lastRowLastColumn="0"/>
+            </w:pPr>
           </w:p>
         </w:tc>
       </w:tr>
@@ -3007,6 +5012,588 @@
           <w:b/>
         </w:rPr>
       </w:pPr>
+    </w:p>
+    <w:p>
+      <w:pPr>
+        <w:rPr>
+          <w:b/>
+        </w:rPr>
+      </w:pPr>
+    </w:p>
+    <w:p>
+      <w:pPr>
+        <w:rPr>
+          <w:b/>
+        </w:rPr>
+      </w:pPr>
+    </w:p>
+    <w:p>
+      <w:pPr>
+        <w:rPr>
+          <w:b/>
+        </w:rPr>
+      </w:pPr>
+    </w:p>
+    <w:p>
+      <w:pPr>
+        <w:rPr>
+          <w:b/>
+        </w:rPr>
+      </w:pPr>
+    </w:p>
+    <w:p>
+      <w:pPr>
+        <w:rPr>
+          <w:b/>
+        </w:rPr>
+      </w:pPr>
+    </w:p>
+    <w:p>
+      <w:pPr>
+        <w:rPr>
+          <w:b/>
+        </w:rPr>
+      </w:pPr>
+    </w:p>
+    <w:p>
+      <w:pPr>
+        <w:rPr>
+          <w:b/>
+        </w:rPr>
+      </w:pPr>
+    </w:p>
+    <w:p>
+      <w:pPr>
+        <w:pStyle w:val="Ttulo2"/>
+      </w:pPr>
+      <w:r>
+        <w:t>Historial_cambios_</w:t>
+      </w:r>
+      <w:r>
+        <w:t>pedidos</w:t>
+      </w:r>
+    </w:p>
+    <w:p>
+      <w:r>
+        <w:t xml:space="preserve">Esta tabla esta creada para guardar los cambios realizados en la tabla </w:t>
+      </w:r>
+      <w:r>
+        <w:t>PEDIDOS</w:t>
+      </w:r>
+      <w:r>
+        <w:t xml:space="preserve"> mediante triggers.</w:t>
+      </w:r>
+    </w:p>
+    <w:p/>
+    <w:tbl>
+      <w:tblPr>
+        <w:tblStyle w:val="Tabladecuadrcula4-nfasis5"/>
+        <w:tblW w:w="0" w:type="auto"/>
+        <w:tblLook w:val="04A0" w:firstRow="1" w:lastRow="0" w:firstColumn="1" w:lastColumn="0" w:noHBand="0" w:noVBand="1"/>
+      </w:tblPr>
+      <w:tblGrid>
+        <w:gridCol w:w="2249"/>
+        <w:gridCol w:w="1593"/>
+        <w:gridCol w:w="1704"/>
+        <w:gridCol w:w="1721"/>
+        <w:gridCol w:w="1749"/>
+      </w:tblGrid>
+      <w:tr>
+        <w:trPr>
+          <w:cnfStyle w:val="100000000000" w:firstRow="1" w:lastRow="0" w:firstColumn="0" w:lastColumn="0" w:oddVBand="0" w:evenVBand="0" w:oddHBand="0" w:evenHBand="0" w:firstRowFirstColumn="0" w:firstRowLastColumn="0" w:lastRowFirstColumn="0" w:lastRowLastColumn="0"/>
+        </w:trPr>
+        <w:tc>
+          <w:tcPr>
+            <w:cnfStyle w:val="001000000000" w:firstRow="0" w:lastRow="0" w:firstColumn="1" w:lastColumn="0" w:oddVBand="0" w:evenVBand="0" w:oddHBand="0" w:evenHBand="0" w:firstRowFirstColumn="0" w:firstRowLastColumn="0" w:lastRowFirstColumn="0" w:lastRowLastColumn="0"/>
+            <w:tcW w:w="2249" w:type="dxa"/>
+          </w:tcPr>
+          <w:p>
+            <w:pPr>
+              <w:jc w:val="center"/>
+              <w:rPr>
+                <w:b w:val="0"/>
+              </w:rPr>
+            </w:pPr>
+            <w:r>
+              <w:t>Nombre del campo</w:t>
+            </w:r>
+          </w:p>
+        </w:tc>
+        <w:tc>
+          <w:tcPr>
+            <w:tcW w:w="1593" w:type="dxa"/>
+          </w:tcPr>
+          <w:p>
+            <w:pPr>
+              <w:cnfStyle w:val="100000000000" w:firstRow="1" w:lastRow="0" w:firstColumn="0" w:lastColumn="0" w:oddVBand="0" w:evenVBand="0" w:oddHBand="0" w:evenHBand="0" w:firstRowFirstColumn="0" w:firstRowLastColumn="0" w:lastRowFirstColumn="0" w:lastRowLastColumn="0"/>
+              <w:rPr>
+                <w:b w:val="0"/>
+              </w:rPr>
+            </w:pPr>
+            <w:r>
+              <w:t>Descripción</w:t>
+            </w:r>
+          </w:p>
+        </w:tc>
+        <w:tc>
+          <w:tcPr>
+            <w:tcW w:w="1704" w:type="dxa"/>
+          </w:tcPr>
+          <w:p>
+            <w:pPr>
+              <w:cnfStyle w:val="100000000000" w:firstRow="1" w:lastRow="0" w:firstColumn="0" w:lastColumn="0" w:oddVBand="0" w:evenVBand="0" w:oddHBand="0" w:evenHBand="0" w:firstRowFirstColumn="0" w:firstRowLastColumn="0" w:lastRowFirstColumn="0" w:lastRowLastColumn="0"/>
+              <w:rPr>
+                <w:b w:val="0"/>
+              </w:rPr>
+            </w:pPr>
+            <w:r>
+              <w:t>Tipo de dato</w:t>
+            </w:r>
+          </w:p>
+        </w:tc>
+        <w:tc>
+          <w:tcPr>
+            <w:tcW w:w="1721" w:type="dxa"/>
+          </w:tcPr>
+          <w:p>
+            <w:pPr>
+              <w:cnfStyle w:val="100000000000" w:firstRow="1" w:lastRow="0" w:firstColumn="0" w:lastColumn="0" w:oddVBand="0" w:evenVBand="0" w:oddHBand="0" w:evenHBand="0" w:firstRowFirstColumn="0" w:firstRowLastColumn="0" w:lastRowFirstColumn="0" w:lastRowLastColumn="0"/>
+              <w:rPr>
+                <w:b w:val="0"/>
+              </w:rPr>
+            </w:pPr>
+            <w:r>
+              <w:t>Longitud</w:t>
+            </w:r>
+          </w:p>
+        </w:tc>
+        <w:tc>
+          <w:tcPr>
+            <w:tcW w:w="1749" w:type="dxa"/>
+          </w:tcPr>
+          <w:p>
+            <w:pPr>
+              <w:cnfStyle w:val="100000000000" w:firstRow="1" w:lastRow="0" w:firstColumn="0" w:lastColumn="0" w:oddVBand="0" w:evenVBand="0" w:oddHBand="0" w:evenHBand="0" w:firstRowFirstColumn="0" w:firstRowLastColumn="0" w:lastRowFirstColumn="0" w:lastRowLastColumn="0"/>
+              <w:rPr>
+                <w:b w:val="0"/>
+              </w:rPr>
+            </w:pPr>
+            <w:r>
+              <w:t>Descripción llave</w:t>
+            </w:r>
+          </w:p>
+        </w:tc>
+      </w:tr>
+      <w:tr>
+        <w:trPr>
+          <w:cnfStyle w:val="000000100000" w:firstRow="0" w:lastRow="0" w:firstColumn="0" w:lastColumn="0" w:oddVBand="0" w:evenVBand="0" w:oddHBand="1" w:evenHBand="0" w:firstRowFirstColumn="0" w:firstRowLastColumn="0" w:lastRowFirstColumn="0" w:lastRowLastColumn="0"/>
+        </w:trPr>
+        <w:tc>
+          <w:tcPr>
+            <w:cnfStyle w:val="001000000000" w:firstRow="0" w:lastRow="0" w:firstColumn="1" w:lastColumn="0" w:oddVBand="0" w:evenVBand="0" w:oddHBand="0" w:evenHBand="0" w:firstRowFirstColumn="0" w:firstRowLastColumn="0" w:lastRowFirstColumn="0" w:lastRowLastColumn="0"/>
+            <w:tcW w:w="2249" w:type="dxa"/>
+          </w:tcPr>
+          <w:p>
+            <w:r>
+              <w:t>idHistCamb</w:t>
+            </w:r>
+          </w:p>
+        </w:tc>
+        <w:tc>
+          <w:tcPr>
+            <w:tcW w:w="1593" w:type="dxa"/>
+          </w:tcPr>
+          <w:p>
+            <w:pPr>
+              <w:cnfStyle w:val="000000100000" w:firstRow="0" w:lastRow="0" w:firstColumn="0" w:lastColumn="0" w:oddVBand="0" w:evenVBand="0" w:oddHBand="1" w:evenHBand="0" w:firstRowFirstColumn="0" w:firstRowLastColumn="0" w:lastRowFirstColumn="0" w:lastRowLastColumn="0"/>
+            </w:pPr>
+            <w:r>
+              <w:t>Número de identificador del cambio</w:t>
+            </w:r>
+          </w:p>
+        </w:tc>
+        <w:tc>
+          <w:tcPr>
+            <w:tcW w:w="1704" w:type="dxa"/>
+          </w:tcPr>
+          <w:p>
+            <w:pPr>
+              <w:cnfStyle w:val="000000100000" w:firstRow="0" w:lastRow="0" w:firstColumn="0" w:lastColumn="0" w:oddVBand="0" w:evenVBand="0" w:oddHBand="1" w:evenHBand="0" w:firstRowFirstColumn="0" w:firstRowLastColumn="0" w:lastRowFirstColumn="0" w:lastRowLastColumn="0"/>
+            </w:pPr>
+            <w:r>
+              <w:t>Int</w:t>
+            </w:r>
+          </w:p>
+        </w:tc>
+        <w:tc>
+          <w:tcPr>
+            <w:tcW w:w="1721" w:type="dxa"/>
+          </w:tcPr>
+          <w:p>
+            <w:pPr>
+              <w:cnfStyle w:val="000000100000" w:firstRow="0" w:lastRow="0" w:firstColumn="0" w:lastColumn="0" w:oddVBand="0" w:evenVBand="0" w:oddHBand="1" w:evenHBand="0" w:firstRowFirstColumn="0" w:firstRowLastColumn="0" w:lastRowFirstColumn="0" w:lastRowLastColumn="0"/>
+            </w:pPr>
+          </w:p>
+        </w:tc>
+        <w:tc>
+          <w:tcPr>
+            <w:tcW w:w="1749" w:type="dxa"/>
+          </w:tcPr>
+          <w:p>
+            <w:pPr>
+              <w:cnfStyle w:val="000000100000" w:firstRow="0" w:lastRow="0" w:firstColumn="0" w:lastColumn="0" w:oddVBand="0" w:evenVBand="0" w:oddHBand="1" w:evenHBand="0" w:firstRowFirstColumn="0" w:firstRowLastColumn="0" w:lastRowFirstColumn="0" w:lastRowLastColumn="0"/>
+            </w:pPr>
+            <w:r>
+              <w:t>PK</w:t>
+            </w:r>
+          </w:p>
+        </w:tc>
+      </w:tr>
+      <w:tr>
+        <w:tc>
+          <w:tcPr>
+            <w:cnfStyle w:val="001000000000" w:firstRow="0" w:lastRow="0" w:firstColumn="1" w:lastColumn="0" w:oddVBand="0" w:evenVBand="0" w:oddHBand="0" w:evenHBand="0" w:firstRowFirstColumn="0" w:firstRowLastColumn="0" w:lastRowFirstColumn="0" w:lastRowLastColumn="0"/>
+            <w:tcW w:w="2249" w:type="dxa"/>
+          </w:tcPr>
+          <w:p>
+            <w:r>
+              <w:t>Fecha</w:t>
+            </w:r>
+          </w:p>
+        </w:tc>
+        <w:tc>
+          <w:tcPr>
+            <w:tcW w:w="1593" w:type="dxa"/>
+          </w:tcPr>
+          <w:p>
+            <w:pPr>
+              <w:cnfStyle w:val="000000000000" w:firstRow="0" w:lastRow="0" w:firstColumn="0" w:lastColumn="0" w:oddVBand="0" w:evenVBand="0" w:oddHBand="0" w:evenHBand="0" w:firstRowFirstColumn="0" w:firstRowLastColumn="0" w:lastRowFirstColumn="0" w:lastRowLastColumn="0"/>
+            </w:pPr>
+            <w:r>
+              <w:t>Fecha del cambio</w:t>
+            </w:r>
+          </w:p>
+        </w:tc>
+        <w:tc>
+          <w:tcPr>
+            <w:tcW w:w="1704" w:type="dxa"/>
+          </w:tcPr>
+          <w:p>
+            <w:pPr>
+              <w:cnfStyle w:val="000000000000" w:firstRow="0" w:lastRow="0" w:firstColumn="0" w:lastColumn="0" w:oddVBand="0" w:evenVBand="0" w:oddHBand="0" w:evenHBand="0" w:firstRowFirstColumn="0" w:firstRowLastColumn="0" w:lastRowFirstColumn="0" w:lastRowLastColumn="0"/>
+            </w:pPr>
+            <w:r>
+              <w:t>Date</w:t>
+            </w:r>
+          </w:p>
+        </w:tc>
+        <w:tc>
+          <w:tcPr>
+            <w:tcW w:w="1721" w:type="dxa"/>
+          </w:tcPr>
+          <w:p>
+            <w:pPr>
+              <w:cnfStyle w:val="000000000000" w:firstRow="0" w:lastRow="0" w:firstColumn="0" w:lastColumn="0" w:oddVBand="0" w:evenVBand="0" w:oddHBand="0" w:evenHBand="0" w:firstRowFirstColumn="0" w:firstRowLastColumn="0" w:lastRowFirstColumn="0" w:lastRowLastColumn="0"/>
+            </w:pPr>
+          </w:p>
+        </w:tc>
+        <w:tc>
+          <w:tcPr>
+            <w:tcW w:w="1749" w:type="dxa"/>
+          </w:tcPr>
+          <w:p>
+            <w:pPr>
+              <w:cnfStyle w:val="000000000000" w:firstRow="0" w:lastRow="0" w:firstColumn="0" w:lastColumn="0" w:oddVBand="0" w:evenVBand="0" w:oddHBand="0" w:evenHBand="0" w:firstRowFirstColumn="0" w:firstRowLastColumn="0" w:lastRowFirstColumn="0" w:lastRowLastColumn="0"/>
+            </w:pPr>
+          </w:p>
+        </w:tc>
+      </w:tr>
+      <w:tr>
+        <w:trPr>
+          <w:cnfStyle w:val="000000100000" w:firstRow="0" w:lastRow="0" w:firstColumn="0" w:lastColumn="0" w:oddVBand="0" w:evenVBand="0" w:oddHBand="1" w:evenHBand="0" w:firstRowFirstColumn="0" w:firstRowLastColumn="0" w:lastRowFirstColumn="0" w:lastRowLastColumn="0"/>
+        </w:trPr>
+        <w:tc>
+          <w:tcPr>
+            <w:cnfStyle w:val="001000000000" w:firstRow="0" w:lastRow="0" w:firstColumn="1" w:lastColumn="0" w:oddVBand="0" w:evenVBand="0" w:oddHBand="0" w:evenHBand="0" w:firstRowFirstColumn="0" w:firstRowLastColumn="0" w:lastRowFirstColumn="0" w:lastRowLastColumn="0"/>
+            <w:tcW w:w="2249" w:type="dxa"/>
+          </w:tcPr>
+          <w:p>
+            <w:r>
+              <w:t>idUsuario</w:t>
+            </w:r>
+          </w:p>
+        </w:tc>
+        <w:tc>
+          <w:tcPr>
+            <w:tcW w:w="1593" w:type="dxa"/>
+          </w:tcPr>
+          <w:p>
+            <w:pPr>
+              <w:cnfStyle w:val="000000100000" w:firstRow="0" w:lastRow="0" w:firstColumn="0" w:lastColumn="0" w:oddVBand="0" w:evenVBand="0" w:oddHBand="1" w:evenHBand="0" w:firstRowFirstColumn="0" w:firstRowLastColumn="0" w:lastRowFirstColumn="0" w:lastRowLastColumn="0"/>
+            </w:pPr>
+            <w:r>
+              <w:t>Usuario que realizó el cambio</w:t>
+            </w:r>
+          </w:p>
+        </w:tc>
+        <w:tc>
+          <w:tcPr>
+            <w:tcW w:w="1704" w:type="dxa"/>
+          </w:tcPr>
+          <w:p>
+            <w:pPr>
+              <w:cnfStyle w:val="000000100000" w:firstRow="0" w:lastRow="0" w:firstColumn="0" w:lastColumn="0" w:oddVBand="0" w:evenVBand="0" w:oddHBand="1" w:evenHBand="0" w:firstRowFirstColumn="0" w:firstRowLastColumn="0" w:lastRowFirstColumn="0" w:lastRowLastColumn="0"/>
+            </w:pPr>
+            <w:r>
+              <w:t>VARCHAR</w:t>
+            </w:r>
+          </w:p>
+        </w:tc>
+        <w:tc>
+          <w:tcPr>
+            <w:tcW w:w="1721" w:type="dxa"/>
+          </w:tcPr>
+          <w:p>
+            <w:pPr>
+              <w:cnfStyle w:val="000000100000" w:firstRow="0" w:lastRow="0" w:firstColumn="0" w:lastColumn="0" w:oddVBand="0" w:evenVBand="0" w:oddHBand="1" w:evenHBand="0" w:firstRowFirstColumn="0" w:firstRowLastColumn="0" w:lastRowFirstColumn="0" w:lastRowLastColumn="0"/>
+            </w:pPr>
+            <w:r>
+              <w:t>50</w:t>
+            </w:r>
+          </w:p>
+        </w:tc>
+        <w:tc>
+          <w:tcPr>
+            <w:tcW w:w="1749" w:type="dxa"/>
+          </w:tcPr>
+          <w:p>
+            <w:pPr>
+              <w:cnfStyle w:val="000000100000" w:firstRow="0" w:lastRow="0" w:firstColumn="0" w:lastColumn="0" w:oddVBand="0" w:evenVBand="0" w:oddHBand="1" w:evenHBand="0" w:firstRowFirstColumn="0" w:firstRowLastColumn="0" w:lastRowFirstColumn="0" w:lastRowLastColumn="0"/>
+            </w:pPr>
+          </w:p>
+        </w:tc>
+      </w:tr>
+      <w:tr>
+        <w:tc>
+          <w:tcPr>
+            <w:cnfStyle w:val="001000000000" w:firstRow="0" w:lastRow="0" w:firstColumn="1" w:lastColumn="0" w:oddVBand="0" w:evenVBand="0" w:oddHBand="0" w:evenHBand="0" w:firstRowFirstColumn="0" w:firstRowLastColumn="0" w:lastRowFirstColumn="0" w:lastRowLastColumn="0"/>
+            <w:tcW w:w="2249" w:type="dxa"/>
+          </w:tcPr>
+          <w:p>
+            <w:r>
+              <w:t>datoViejo</w:t>
+            </w:r>
+          </w:p>
+        </w:tc>
+        <w:tc>
+          <w:tcPr>
+            <w:tcW w:w="1593" w:type="dxa"/>
+          </w:tcPr>
+          <w:p>
+            <w:pPr>
+              <w:cnfStyle w:val="000000000000" w:firstRow="0" w:lastRow="0" w:firstColumn="0" w:lastColumn="0" w:oddVBand="0" w:evenVBand="0" w:oddHBand="0" w:evenHBand="0" w:firstRowFirstColumn="0" w:firstRowLastColumn="0" w:lastRowFirstColumn="0" w:lastRowLastColumn="0"/>
+            </w:pPr>
+            <w:r>
+              <w:t xml:space="preserve">Dato guardado como backup </w:t>
+            </w:r>
+            <w:r>
+              <w:t xml:space="preserve"> idPedido</w:t>
+            </w:r>
+          </w:p>
+        </w:tc>
+        <w:tc>
+          <w:tcPr>
+            <w:tcW w:w="1704" w:type="dxa"/>
+          </w:tcPr>
+          <w:p>
+            <w:pPr>
+              <w:cnfStyle w:val="000000000000" w:firstRow="0" w:lastRow="0" w:firstColumn="0" w:lastColumn="0" w:oddVBand="0" w:evenVBand="0" w:oddHBand="0" w:evenHBand="0" w:firstRowFirstColumn="0" w:firstRowLastColumn="0" w:lastRowFirstColumn="0" w:lastRowLastColumn="0"/>
+            </w:pPr>
+            <w:r>
+              <w:t>VARCHAR</w:t>
+            </w:r>
+          </w:p>
+        </w:tc>
+        <w:tc>
+          <w:tcPr>
+            <w:tcW w:w="1721" w:type="dxa"/>
+          </w:tcPr>
+          <w:p>
+            <w:pPr>
+              <w:cnfStyle w:val="000000000000" w:firstRow="0" w:lastRow="0" w:firstColumn="0" w:lastColumn="0" w:oddVBand="0" w:evenVBand="0" w:oddHBand="0" w:evenHBand="0" w:firstRowFirstColumn="0" w:firstRowLastColumn="0" w:lastRowFirstColumn="0" w:lastRowLastColumn="0"/>
+            </w:pPr>
+            <w:r>
+              <w:t>50</w:t>
+            </w:r>
+          </w:p>
+        </w:tc>
+        <w:tc>
+          <w:tcPr>
+            <w:tcW w:w="1749" w:type="dxa"/>
+          </w:tcPr>
+          <w:p>
+            <w:pPr>
+              <w:cnfStyle w:val="000000000000" w:firstRow="0" w:lastRow="0" w:firstColumn="0" w:lastColumn="0" w:oddVBand="0" w:evenVBand="0" w:oddHBand="0" w:evenHBand="0" w:firstRowFirstColumn="0" w:firstRowLastColumn="0" w:lastRowFirstColumn="0" w:lastRowLastColumn="0"/>
+            </w:pPr>
+          </w:p>
+        </w:tc>
+      </w:tr>
+      <w:tr>
+        <w:trPr>
+          <w:cnfStyle w:val="000000100000" w:firstRow="0" w:lastRow="0" w:firstColumn="0" w:lastColumn="0" w:oddVBand="0" w:evenVBand="0" w:oddHBand="1" w:evenHBand="0" w:firstRowFirstColumn="0" w:firstRowLastColumn="0" w:lastRowFirstColumn="0" w:lastRowLastColumn="0"/>
+        </w:trPr>
+        <w:tc>
+          <w:tcPr>
+            <w:cnfStyle w:val="001000000000" w:firstRow="0" w:lastRow="0" w:firstColumn="1" w:lastColumn="0" w:oddVBand="0" w:evenVBand="0" w:oddHBand="0" w:evenHBand="0" w:firstRowFirstColumn="0" w:firstRowLastColumn="0" w:lastRowFirstColumn="0" w:lastRowLastColumn="0"/>
+            <w:tcW w:w="2249" w:type="dxa"/>
+          </w:tcPr>
+          <w:p>
+            <w:r>
+              <w:t>datoNuevo</w:t>
+            </w:r>
+          </w:p>
+        </w:tc>
+        <w:tc>
+          <w:tcPr>
+            <w:tcW w:w="1593" w:type="dxa"/>
+          </w:tcPr>
+          <w:p>
+            <w:pPr>
+              <w:cnfStyle w:val="000000100000" w:firstRow="0" w:lastRow="0" w:firstColumn="0" w:lastColumn="0" w:oddVBand="0" w:evenVBand="0" w:oddHBand="1" w:evenHBand="0" w:firstRowFirstColumn="0" w:firstRowLastColumn="0" w:lastRowFirstColumn="0" w:lastRowLastColumn="0"/>
+            </w:pPr>
+            <w:r>
+              <w:t>Dato nuevo guardado</w:t>
+            </w:r>
+            <w:r>
+              <w:t xml:space="preserve"> idPedido</w:t>
+            </w:r>
+          </w:p>
+        </w:tc>
+        <w:tc>
+          <w:tcPr>
+            <w:tcW w:w="1704" w:type="dxa"/>
+          </w:tcPr>
+          <w:p>
+            <w:pPr>
+              <w:cnfStyle w:val="000000100000" w:firstRow="0" w:lastRow="0" w:firstColumn="0" w:lastColumn="0" w:oddVBand="0" w:evenVBand="0" w:oddHBand="1" w:evenHBand="0" w:firstRowFirstColumn="0" w:firstRowLastColumn="0" w:lastRowFirstColumn="0" w:lastRowLastColumn="0"/>
+            </w:pPr>
+            <w:r>
+              <w:t>VARCHAR</w:t>
+            </w:r>
+          </w:p>
+        </w:tc>
+        <w:tc>
+          <w:tcPr>
+            <w:tcW w:w="1721" w:type="dxa"/>
+          </w:tcPr>
+          <w:p>
+            <w:pPr>
+              <w:cnfStyle w:val="000000100000" w:firstRow="0" w:lastRow="0" w:firstColumn="0" w:lastColumn="0" w:oddVBand="0" w:evenVBand="0" w:oddHBand="1" w:evenHBand="0" w:firstRowFirstColumn="0" w:firstRowLastColumn="0" w:lastRowFirstColumn="0" w:lastRowLastColumn="0"/>
+            </w:pPr>
+            <w:r>
+              <w:t>50</w:t>
+            </w:r>
+          </w:p>
+        </w:tc>
+        <w:tc>
+          <w:tcPr>
+            <w:tcW w:w="1749" w:type="dxa"/>
+          </w:tcPr>
+          <w:p>
+            <w:pPr>
+              <w:cnfStyle w:val="000000100000" w:firstRow="0" w:lastRow="0" w:firstColumn="0" w:lastColumn="0" w:oddVBand="0" w:evenVBand="0" w:oddHBand="1" w:evenHBand="0" w:firstRowFirstColumn="0" w:firstRowLastColumn="0" w:lastRowFirstColumn="0" w:lastRowLastColumn="0"/>
+            </w:pPr>
+          </w:p>
+        </w:tc>
+      </w:tr>
+      <w:tr>
+        <w:tc>
+          <w:tcPr>
+            <w:cnfStyle w:val="001000000000" w:firstRow="0" w:lastRow="0" w:firstColumn="1" w:lastColumn="0" w:oddVBand="0" w:evenVBand="0" w:oddHBand="0" w:evenHBand="0" w:firstRowFirstColumn="0" w:firstRowLastColumn="0" w:lastRowFirstColumn="0" w:lastRowLastColumn="0"/>
+            <w:tcW w:w="2249" w:type="dxa"/>
+          </w:tcPr>
+          <w:p>
+            <w:r>
+              <w:t>TipoCambio</w:t>
+            </w:r>
+          </w:p>
+        </w:tc>
+        <w:tc>
+          <w:tcPr>
+            <w:tcW w:w="1593" w:type="dxa"/>
+          </w:tcPr>
+          <w:p>
+            <w:pPr>
+              <w:cnfStyle w:val="000000000000" w:firstRow="0" w:lastRow="0" w:firstColumn="0" w:lastColumn="0" w:oddVBand="0" w:evenVBand="0" w:oddHBand="0" w:evenHBand="0" w:firstRowFirstColumn="0" w:firstRowLastColumn="0" w:lastRowFirstColumn="0" w:lastRowLastColumn="0"/>
+            </w:pPr>
+            <w:r>
+              <w:t xml:space="preserve">Indica el tipo de cambio que se realizó, puede ser un dato nuevo </w:t>
+            </w:r>
+            <w:r>
+              <w:t>o un dato modificado con update</w:t>
+            </w:r>
+          </w:p>
+        </w:tc>
+        <w:tc>
+          <w:tcPr>
+            <w:tcW w:w="1704" w:type="dxa"/>
+          </w:tcPr>
+          <w:p>
+            <w:pPr>
+              <w:cnfStyle w:val="000000000000" w:firstRow="0" w:lastRow="0" w:firstColumn="0" w:lastColumn="0" w:oddVBand="0" w:evenVBand="0" w:oddHBand="0" w:evenHBand="0" w:firstRowFirstColumn="0" w:firstRowLastColumn="0" w:lastRowFirstColumn="0" w:lastRowLastColumn="0"/>
+            </w:pPr>
+            <w:r>
+              <w:t>VARCHAR</w:t>
+            </w:r>
+          </w:p>
+        </w:tc>
+        <w:tc>
+          <w:tcPr>
+            <w:tcW w:w="1721" w:type="dxa"/>
+          </w:tcPr>
+          <w:p>
+            <w:pPr>
+              <w:cnfStyle w:val="000000000000" w:firstRow="0" w:lastRow="0" w:firstColumn="0" w:lastColumn="0" w:oddVBand="0" w:evenVBand="0" w:oddHBand="0" w:evenHBand="0" w:firstRowFirstColumn="0" w:firstRowLastColumn="0" w:lastRowFirstColumn="0" w:lastRowLastColumn="0"/>
+            </w:pPr>
+            <w:r>
+              <w:t>50</w:t>
+            </w:r>
+          </w:p>
+        </w:tc>
+        <w:tc>
+          <w:tcPr>
+            <w:tcW w:w="1749" w:type="dxa"/>
+          </w:tcPr>
+          <w:p>
+            <w:pPr>
+              <w:cnfStyle w:val="000000000000" w:firstRow="0" w:lastRow="0" w:firstColumn="0" w:lastColumn="0" w:oddVBand="0" w:evenVBand="0" w:oddHBand="0" w:evenHBand="0" w:firstRowFirstColumn="0" w:firstRowLastColumn="0" w:lastRowFirstColumn="0" w:lastRowLastColumn="0"/>
+            </w:pPr>
+          </w:p>
+        </w:tc>
+      </w:tr>
+    </w:tbl>
+    <w:p>
+      <w:pPr>
+        <w:rPr>
+          <w:b/>
+        </w:rPr>
+      </w:pPr>
+    </w:p>
+    <w:p>
+      <w:pPr>
+        <w:rPr>
+          <w:b/>
+        </w:rPr>
+      </w:pPr>
+    </w:p>
+    <w:p>
+      <w:pPr>
+        <w:rPr>
+          <w:b/>
+        </w:rPr>
+      </w:pPr>
+      <w:bookmarkStart w:id="0" w:name="_GoBack"/>
+      <w:bookmarkEnd w:id="0"/>
     </w:p>
     <w:sectPr>
       <w:pgSz w:w="11906" w:h="16838"/>
@@ -3992,7 +6579,7 @@
 </file>
 
 <file path=customXml/itemProps1.xml><?xml version="1.0" encoding="utf-8"?>
-<ds:datastoreItem xmlns:ds="http://schemas.openxmlformats.org/officeDocument/2006/customXml" ds:itemID="{B17EE989-94ED-4054-99C6-FA53D2757ECD}">
+<ds:datastoreItem xmlns:ds="http://schemas.openxmlformats.org/officeDocument/2006/customXml" ds:itemID="{1729987C-0FD2-4FEF-ABDD-4A78FA818F65}">
   <ds:schemaRefs>
     <ds:schemaRef ds:uri="http://schemas.openxmlformats.org/officeDocument/2006/bibliography"/>
   </ds:schemaRefs>

</xml_diff>